<commit_message>
revise after newman comments
</commit_message>
<xml_diff>
--- a/latex/A Learning based Adaptive Cruise and Lane Control System.docx
+++ b/latex/A Learning based Adaptive Cruise and Lane Control System.docx
@@ -35,6 +35,7 @@
     <w:p>
       <w:pPr>
         <w:pStyle w:val="Title"/>
+        <w:jc w:val="center"/>
       </w:pPr>
       <w:r>
         <w:t>A Learning based Adaptive Cruise and Lane Control System</w:t>
@@ -57,15 +58,13 @@
     <w:p/>
     <w:p>
       <w:r>
-        <w:t xml:space="preserve">The present paper describes a study that aims at design of a learning based autonomous driving system mainly on adaptive cruise control (ACC) and lane control (LC). In this study a simulated highway environment is created for the vehicles to capture online training data. A Deep Q-Learning algorithm is proposed to train three agents respectively, an ACC agent, a LC agent and </w:t>
-      </w:r>
-      <w:proofErr w:type="gramStart"/>
-      <w:r>
-        <w:t>a</w:t>
-      </w:r>
-      <w:proofErr w:type="gramEnd"/>
-      <w:r>
-        <w:t xml:space="preserve"> Integrated agent. The results show behavioral adaptation with an ACC in terms of constant speed, erratic speed preceding and emergence brake and LC in terms of two lanes and three lanes. The learning based system has a nice adaption in different scenarios and can be reinforced by continuous training.</w:t>
+        <w:t>The present paper describes a study that aims at design of a learning based autonomous driving system mainly on adaptive cruise control (ACC) and lane control (LC). In this study a simulated highway environment is created for the vehicles to capture online training data. A Deep Q-Learning algorithm is proposed to train three agents respectively, an ACC agent, a LC agent and a</w:t>
+      </w:r>
+      <w:r>
+        <w:t>n i</w:t>
+      </w:r>
+      <w:r>
+        <w:t>ntegrated agent. The results show behavioral adaptation with an ACC in terms of constant speed, erratic speed preceding and emergence brake and LC in terms of two lanes and three lanes. The learning based system has a nice adaption in different scenarios and can be reinforced by continuous training.</w:t>
       </w:r>
     </w:p>
     <w:p>
@@ -8859,18 +8858,13 @@
       <w:r>
         <w:t>\begin{equation} \label{</w:t>
       </w:r>
-      <w:proofErr w:type="spellStart"/>
       <w:proofErr w:type="gramStart"/>
       <w:r>
         <w:t>eq:reward</w:t>
       </w:r>
       <w:proofErr w:type="gramEnd"/>
       <w:r>
-        <w:t>-func</w:t>
-      </w:r>
-      <w:proofErr w:type="spellEnd"/>
-      <w:r>
-        <w:t>}</w:t>
+        <w:t>-func1}</w:t>
       </w:r>
     </w:p>
     <w:p>
@@ -8880,39 +8874,23 @@
       </w:r>
       <w:proofErr w:type="spellEnd"/>
       <w:r>
-        <w:t xml:space="preserve"> = \alpha * (</w:t>
-      </w:r>
-      <w:proofErr w:type="spellStart"/>
-      <w:r>
-        <w:t>vel</w:t>
-      </w:r>
-      <w:proofErr w:type="spellEnd"/>
-      <w:r>
-        <w:t xml:space="preserve">_{pre} - </w:t>
-      </w:r>
-      <w:proofErr w:type="spellStart"/>
-      <w:r>
-        <w:t>vel</w:t>
-      </w:r>
-      <w:proofErr w:type="spellEnd"/>
-      <w:r>
-        <w:t xml:space="preserve">_{ego}) + \beta </w:t>
-      </w:r>
-      <w:proofErr w:type="gramStart"/>
-      <w:r>
-        <w:t>*  (</w:t>
-      </w:r>
-      <w:proofErr w:type="gramEnd"/>
-      <w:r>
-        <w:t>s_{pre} - s_{ego}) + r_{</w:t>
-      </w:r>
-      <w:proofErr w:type="spellStart"/>
-      <w:r>
-        <w:t>check_collision</w:t>
-      </w:r>
-      <w:proofErr w:type="spellEnd"/>
-      <w:r>
-        <w:t>}</w:t>
+        <w:t xml:space="preserve"> = \alpha * </w:t>
+      </w:r>
+      <w:proofErr w:type="spellStart"/>
+      <w:r>
+        <w:t>r_s</w:t>
+      </w:r>
+      <w:proofErr w:type="spellEnd"/>
+      <w:r>
+        <w:t xml:space="preserve"> + \beta </w:t>
+      </w:r>
+      <w:proofErr w:type="gramStart"/>
+      <w:r>
+        <w:t>*  r</w:t>
+      </w:r>
+      <w:proofErr w:type="gramEnd"/>
+      <w:r>
+        <w:t>_{action} + r_{collision}</w:t>
       </w:r>
     </w:p>
     <w:p>
@@ -8923,7 +8901,15 @@
     <w:p/>
     <w:p>
       <w:r>
-        <w:t>where $v_{pre}$, $v_{ego}$ are the velocities of the preceding and ego vehicle at the time step $t$ and $s_{pre}$, $s_{ego}</w:t>
+        <w:t>where $</w:t>
+      </w:r>
+      <w:proofErr w:type="spellStart"/>
+      <w:r>
+        <w:t>r_s</w:t>
+      </w:r>
+      <w:proofErr w:type="spellEnd"/>
+      <w:r>
+        <w:t>$ is the travel distance along the road of the ego vehicle at the time step $t$ and $r_{action}</w:t>
       </w:r>
       <w:proofErr w:type="gramStart"/>
       <w:r>
@@ -8931,31 +8917,23 @@
       </w:r>
       <w:proofErr w:type="gramEnd"/>
       <w:r>
-        <w:t xml:space="preserve"> the longitudinal position of the preceding and ego vehicle at the time step $t$. The first term $ \alpha * (</w:t>
-      </w:r>
-      <w:proofErr w:type="spellStart"/>
-      <w:r>
-        <w:t>vel</w:t>
-      </w:r>
-      <w:proofErr w:type="spellEnd"/>
-      <w:r>
-        <w:t xml:space="preserve">_{pre} - </w:t>
-      </w:r>
-      <w:proofErr w:type="spellStart"/>
-      <w:r>
-        <w:t>vel</w:t>
-      </w:r>
-      <w:proofErr w:type="spellEnd"/>
-      <w:r>
-        <w:t xml:space="preserve">_{ego}) $ in the reward function prevents the agent from braking too early by giving penalty proportional to squared distance between the vehicle and pedestrian. It guides the vehicle to drive without deceleration if the pedestrian is far from the vehicle. On the other hand, the term $\beta </w:t>
-      </w:r>
-      <w:proofErr w:type="gramStart"/>
-      <w:r>
-        <w:t>*  (</w:t>
-      </w:r>
-      <w:proofErr w:type="gramEnd"/>
-      <w:r>
-        <w:t>s_{pre} - s_{ego})$ indicates the penalty that the agent receives when the accident occurs. Note that this penalty is a function of the vehicle's velocity, which reflects the severe damage to the pedestrian in case of high velocity at collision. Without such dependency on the velocity, the agent would not reduce the speed in situation when the accident is not avoidable. The constants $\alpha$, $\beta$, $\phi$ and $\psi$ are the weight parameters that controls the trade-off between two objectives.</w:t>
+        <w:t xml:space="preserve"> the reward (or penalty if negative) of the action at the time step $t$. The first term $ \alpha * </w:t>
+      </w:r>
+      <w:proofErr w:type="spellStart"/>
+      <w:r>
+        <w:t>r_s</w:t>
+      </w:r>
+      <w:proofErr w:type="spellEnd"/>
+      <w:r>
+        <w:t xml:space="preserve"> $ in the reward function encourages the vehicle to drive as fast as possible to achieve higher reward. It guides the vehicle to drive without deceleration if the preceding vehicle is far from the ego vehicle. The second term $\beta </w:t>
+      </w:r>
+      <w:proofErr w:type="gramStart"/>
+      <w:r>
+        <w:t>*  r</w:t>
+      </w:r>
+      <w:proofErr w:type="gramEnd"/>
+      <w:r>
+        <w:t>_{action}$ is to optimize the actions choosing and to suppress to frequent changes. On the other hand, the term $r_{collision}$ indicates the penalty that the agent receives when the accident occurs. Note that this penalty is a function of the relative distance before the collision. Once the collision happens, a high penalty is received and the episode ends here. The constants $\alpha$ and $\beta$ are the weight parameters that controls the trade-off between two objectives.</w:t>
       </w:r>
     </w:p>
     <w:p/>
@@ -8969,18 +8947,13 @@
       <w:r>
         <w:t>\begin{equation} \label{</w:t>
       </w:r>
-      <w:proofErr w:type="spellStart"/>
       <w:proofErr w:type="gramStart"/>
       <w:r>
         <w:t>eq:reward</w:t>
       </w:r>
       <w:proofErr w:type="gramEnd"/>
       <w:r>
-        <w:t>-func</w:t>
-      </w:r>
-      <w:proofErr w:type="spellEnd"/>
-      <w:r>
-        <w:t>}</w:t>
+        <w:t>-func2}</w:t>
       </w:r>
     </w:p>
     <w:p>
@@ -8990,39 +8963,31 @@
       </w:r>
       <w:proofErr w:type="spellEnd"/>
       <w:r>
-        <w:t xml:space="preserve"> = \alpha * (</w:t>
-      </w:r>
-      <w:proofErr w:type="spellStart"/>
-      <w:r>
-        <w:t>vel</w:t>
-      </w:r>
-      <w:proofErr w:type="spellEnd"/>
-      <w:r>
-        <w:t xml:space="preserve">_{neigh} - </w:t>
-      </w:r>
-      <w:proofErr w:type="spellStart"/>
-      <w:r>
-        <w:t>vel</w:t>
-      </w:r>
-      <w:proofErr w:type="spellEnd"/>
-      <w:r>
-        <w:t xml:space="preserve">_{ego}) + \beta </w:t>
-      </w:r>
-      <w:proofErr w:type="gramStart"/>
-      <w:r>
-        <w:t>*  (</w:t>
-      </w:r>
-      <w:proofErr w:type="gramEnd"/>
-      <w:r>
-        <w:t>s_{pre} - s_{ego}) + r_{</w:t>
-      </w:r>
-      <w:proofErr w:type="spellStart"/>
-      <w:r>
-        <w:t>check_collision</w:t>
-      </w:r>
-      <w:proofErr w:type="spellEnd"/>
-      <w:r>
-        <w:t>}</w:t>
+        <w:t xml:space="preserve"> = \alpha * </w:t>
+      </w:r>
+      <w:proofErr w:type="spellStart"/>
+      <w:r>
+        <w:t>r_s</w:t>
+      </w:r>
+      <w:proofErr w:type="spellEnd"/>
+      <w:r>
+        <w:t xml:space="preserve"> + \beta </w:t>
+      </w:r>
+      <w:proofErr w:type="gramStart"/>
+      <w:r>
+        <w:t>*  r</w:t>
+      </w:r>
+      <w:proofErr w:type="gramEnd"/>
+      <w:r>
+        <w:t>_{action} + \phi * r_{</w:t>
+      </w:r>
+      <w:proofErr w:type="spellStart"/>
+      <w:r>
+        <w:t>lanechane</w:t>
+      </w:r>
+      <w:proofErr w:type="spellEnd"/>
+      <w:r>
+        <w:t>}+ r_{collision}</w:t>
       </w:r>
     </w:p>
     <w:p>
@@ -9033,42 +8998,17 @@
     <w:p/>
     <w:p>
       <w:r>
-        <w:t>where $v_{pre}$, $v_{ego}$ are the velocities of the preceding and ego vehicle at the time step $t$ and $s_{pre}$, $s_{ego}</w:t>
-      </w:r>
-      <w:proofErr w:type="gramStart"/>
-      <w:r>
-        <w:t>$  is</w:t>
-      </w:r>
-      <w:proofErr w:type="gramEnd"/>
-      <w:r>
-        <w:t xml:space="preserve"> the longitudinal position of the preceding and ego vehicle at the time step $t$. The first term $ \alpha * (</w:t>
-      </w:r>
-      <w:proofErr w:type="spellStart"/>
-      <w:r>
-        <w:t>vel</w:t>
-      </w:r>
-      <w:proofErr w:type="spellEnd"/>
-      <w:r>
-        <w:t xml:space="preserve">_{pre} - </w:t>
-      </w:r>
-      <w:proofErr w:type="spellStart"/>
-      <w:r>
-        <w:t>vel</w:t>
-      </w:r>
-      <w:proofErr w:type="spellEnd"/>
-      <w:r>
-        <w:t xml:space="preserve">_{ego}) $ in the reward function prevents the agent from braking too early by giving penalty proportional to squared distance between the vehicle and pedestrian. It guides the vehicle to drive without deceleration if the pedestrian is far from the vehicle. On the other hand, the term $\beta </w:t>
-      </w:r>
-      <w:proofErr w:type="gramStart"/>
-      <w:r>
-        <w:t>*  (</w:t>
-      </w:r>
-      <w:proofErr w:type="gramEnd"/>
-      <w:r>
-        <w:t>s_{pre} - s_{ego})$ indicates the penalty that the agent receives when the accident occurs. Note that this penalty is a function of the vehicle's velocity, which reflects the severe damage to the pedestrian in case of high velocity at collision. Without such dependency on the velocity, the agent would not reduce the speed in situation when the accident is not avoidable. The constants $\alpha$, $\beta$, $\phi$ and $\psi$ are the weight parameters that controls the trade-off between two objectives.</w:t>
-      </w:r>
-    </w:p>
-    <w:p/>
+        <w:t>where parameters are almost the same as in the previous equation but adding a new item $\phi * r_{</w:t>
+      </w:r>
+      <w:proofErr w:type="spellStart"/>
+      <w:r>
+        <w:t>lanechane</w:t>
+      </w:r>
+      <w:proofErr w:type="spellEnd"/>
+      <w:r>
+        <w:t>}$ to reflect if lane changing is successful or not. The factor $\phi$ indicates its weight in the whole reward. If the lane change action is not in a right timing it would not be executed and a penalty would be received.</w:t>
+      </w:r>
+    </w:p>
     <w:p>
       <w:pPr>
         <w:pStyle w:val="Heading3"/>
@@ -9109,15 +9049,13 @@
       </w:r>
       <w:proofErr w:type="spellEnd"/>
       <w:r>
+        <w:t xml:space="preserve"> range</w:t>
+      </w:r>
+      <w:r>
         <w:t xml:space="preserve"> </w:t>
       </w:r>
-      <w:proofErr w:type="spellStart"/>
-      <w:r>
-        <w:t>rangeinputs</w:t>
-      </w:r>
-      <w:proofErr w:type="spellEnd"/>
-      <w:r>
-        <w:t>. In general, DRL is based on training deep neural networks to approximate the optimal policy $\pi$, and/or the optimal value functions $V^\star$.</w:t>
+      <w:r>
+        <w:t>inputs. In general, DRL is based on training deep neural networks to approximate the optimal policy $\pi$, and/or the optimal value functions $V^\star$.</w:t>
       </w:r>
     </w:p>
     <w:p/>
@@ -9131,17 +9069,13 @@
       </w:r>
       <w:proofErr w:type="spellEnd"/>
       <w:r>
-        <w:t xml:space="preserve"> algorithm. The primary motivation is that when available, gradients provide a strong learning signal. In reality, these gradients are estimated based on approximations, through sampling or otherwise, and as such we have to craft algorithms with useful inductive biases in order for them to be </w:t>
-      </w:r>
-      <w:proofErr w:type="spellStart"/>
-      <w:proofErr w:type="gramStart"/>
-      <w:r>
-        <w:t>tractable.The</w:t>
-      </w:r>
-      <w:proofErr w:type="spellEnd"/>
-      <w:proofErr w:type="gramEnd"/>
-      <w:r>
-        <w:t xml:space="preserve"> other benefit of </w:t>
+        <w:t xml:space="preserve"> algorithm. The primary motivation is that when available, gradients provide a strong learning signal. In reality, these gradients are estimated based on approximations, through sampling or otherwise, and as such we have to craft algorithms with useful inductive biases in order for them to be tractable.</w:t>
+      </w:r>
+      <w:r>
+        <w:t xml:space="preserve"> </w:t>
+      </w:r>
+      <w:r>
+        <w:t xml:space="preserve">The other benefit of </w:t>
       </w:r>
       <w:proofErr w:type="spellStart"/>
       <w:r>
@@ -9159,11 +9093,11 @@
       <w:r>
         <w:t xml:space="preserve"> through entire rollouts; on the other hand, </w:t>
       </w:r>
-      <w:proofErr w:type="spellStart"/>
-      <w:r>
-        <w:t>inacuracies</w:t>
-      </w:r>
-      <w:proofErr w:type="spellEnd"/>
+      <w:r>
+        <w:t>inaccuracies</w:t>
+      </w:r>
+      <w:bookmarkStart w:id="0" w:name="_GoBack"/>
+      <w:bookmarkEnd w:id="0"/>
       <w:r>
         <w:t xml:space="preserve"> can accumulate.</w:t>
       </w:r>
@@ -9273,7 +9207,7 @@
     <w:p/>
     <w:p>
       <w:r>
-        <w:t>In this chapter, we evaluate the performance of the proposed autonomous highway driving system via computer simulations. It also briefly explains and discusses some characteristics of the results, whereas a more general discussion follows in the next Chapter. As described in Chapter 4, two agents with different action spaces were investigated. Agent 1 only decided when to change lanes, whereas Agent 2 decided both the speed and when to change lanes.</w:t>
+        <w:t>In this chapter, we evaluate the performance of the developed adaptive cruise and lane control system via computer simulations. It also briefly explains and discusses some characteristics of the results, whereas a more general discussion follows in the next Chapter. As described in Chapter 4, two agents with different action spaces were investigated. Agent 1 only deals with longitudinal speed control, whereas Agent 2 decides both the speed and when to change lanes.</w:t>
       </w:r>
     </w:p>
     <w:p/>
@@ -9296,7 +9230,15 @@
       </w:r>
       <w:proofErr w:type="spellEnd"/>
       <w:r>
-        <w:t>-Gym and ROS / Gazebo which models highway environment in real time. We generated the environment in order to train the DQN by simulating the behaviors of the cars on highway. In the simulations, we assume that the positions and velocities of the ego vehicle's neighboring vehicles is detected and stored by the ego vehicle. In each episode, the initial position of ego vehicle is set to (0, -6) in the middle lane. The initial velocities of the other vehicle are set based on their lane. With different velocities, the other vehicles have chances to create several different scenarios for the DQN model to learn.</w:t>
+        <w:t xml:space="preserve">-Gym and ROS / Gazebo which models a highway environment in real time. We generated the environment in order to train the DQN by simulating the behaviors of the cars on highway. In the simulations, we assume that the positions and velocities of the ego vehicle's neighboring vehicles is detected in real time by the ego vehicle. In the beginning of each episode, the position of ego vehicle is set in a defined position but the velocity is </w:t>
+      </w:r>
+      <w:proofErr w:type="spellStart"/>
+      <w:r>
+        <w:t>initilaized</w:t>
+      </w:r>
+      <w:proofErr w:type="spellEnd"/>
+      <w:r>
+        <w:t xml:space="preserve"> with 0. The initial positions and velocities of other vehicles are initialized based on their lanes. Along with time growing, the relative positions and relative velocities among the vehicles are changing and there have chances to create several different scenarios for the DQN model to learn as below,</w:t>
       </w:r>
     </w:p>
     <w:p/>
@@ -9322,7 +9264,7 @@
     </w:p>
     <w:p>
       <w:r>
-        <w:t>\item Scenario 4: Vehicles are detected in the left, right and the ego's lanes.</w:t>
+        <w:t>\item Scenario 4: Vehicles are detected in both the ego's lane and the neighboring lane.</w:t>
       </w:r>
     </w:p>
     <w:p>
@@ -9348,6 +9290,81 @@
     <w:p/>
     <w:p>
       <w:r>
+        <w:t>The longitudinal motion only means that changing the speed is the only option here to avoid collision and stay safe in driving. This environment with one lane as shown in Fig. \ref{</w:t>
+      </w:r>
+      <w:proofErr w:type="spellStart"/>
+      <w:proofErr w:type="gramStart"/>
+      <w:r>
+        <w:t>fig:acc</w:t>
+      </w:r>
+      <w:proofErr w:type="gramEnd"/>
+      <w:r>
+        <w:t>-env</w:t>
+      </w:r>
+      <w:proofErr w:type="spellEnd"/>
+      <w:r>
+        <w:t>} would focus on training an Adaptive Cruise Control agent for the ego vehicle. The ego vehicle and the preceding vehicle would be initialized with defined the positions and headings and surely the relative position is enough safe. The dimension of the state space is set to $n = 3$ and the variables are the velocity of the ego vehicle $</w:t>
+      </w:r>
+      <w:proofErr w:type="spellStart"/>
+      <w:r>
+        <w:t>vel</w:t>
+      </w:r>
+      <w:proofErr w:type="spellEnd"/>
+      <w:r>
+        <w:t>_{ego}$, the longitudinal distance of the vehicles $s_{</w:t>
+      </w:r>
+      <w:proofErr w:type="spellStart"/>
+      <w:r>
+        <w:t>rel</w:t>
+      </w:r>
+      <w:proofErr w:type="spellEnd"/>
+      <w:r>
+        <w:t>}$ and the relative velocity $</w:t>
+      </w:r>
+      <w:proofErr w:type="spellStart"/>
+      <w:r>
+        <w:t>vel</w:t>
+      </w:r>
+      <w:proofErr w:type="spellEnd"/>
+      <w:r>
+        <w:t>_{</w:t>
+      </w:r>
+      <w:proofErr w:type="spellStart"/>
+      <w:r>
+        <w:t>vel</w:t>
+      </w:r>
+      <w:proofErr w:type="spellEnd"/>
+      <w:r>
+        <w:t xml:space="preserve">} = </w:t>
+      </w:r>
+      <w:proofErr w:type="spellStart"/>
+      <w:r>
+        <w:t>vel</w:t>
+      </w:r>
+      <w:proofErr w:type="spellEnd"/>
+      <w:r>
+        <w:t xml:space="preserve">_{pre} - </w:t>
+      </w:r>
+      <w:proofErr w:type="spellStart"/>
+      <w:r>
+        <w:t>vel</w:t>
+      </w:r>
+      <w:proofErr w:type="spellEnd"/>
+      <w:r>
+        <w:t xml:space="preserve">_{ego}$. To accelerate the training, they are </w:t>
+      </w:r>
+      <w:proofErr w:type="spellStart"/>
+      <w:r>
+        <w:t>normolized</w:t>
+      </w:r>
+      <w:proofErr w:type="spellEnd"/>
+      <w:r>
+        <w:t xml:space="preserve"> before feeding to the network.</w:t>
+      </w:r>
+    </w:p>
+    <w:p/>
+    <w:p>
+      <w:r>
         <w:t>\begin{figure}[h]</w:t>
       </w:r>
     </w:p>
@@ -9379,7 +9396,15 @@
       </w:r>
       <w:proofErr w:type="gramEnd"/>
       <w:r>
-        <w:t>figs/magic}</w:t>
+        <w:t>figs/ch5/</w:t>
+      </w:r>
+      <w:proofErr w:type="spellStart"/>
+      <w:r>
+        <w:t>acc-env</w:t>
+      </w:r>
+      <w:proofErr w:type="spellEnd"/>
+      <w:r>
+        <w:t>}</w:t>
       </w:r>
     </w:p>
     <w:p>
@@ -9392,7 +9417,7 @@
       </w:r>
       <w:proofErr w:type="gramEnd"/>
       <w:r>
-        <w:t>The architecture of Deep Neural Network.}</w:t>
+        <w:t>Training environment for Adaptive Cruise Control.}</w:t>
       </w:r>
     </w:p>
     <w:p>
@@ -9402,10 +9427,13 @@
       <w:proofErr w:type="spellStart"/>
       <w:proofErr w:type="gramStart"/>
       <w:r>
-        <w:t>fig:dnn</w:t>
-      </w:r>
-      <w:proofErr w:type="spellEnd"/>
-      <w:proofErr w:type="gramEnd"/>
+        <w:t>fig:acc</w:t>
+      </w:r>
+      <w:proofErr w:type="gramEnd"/>
+      <w:r>
+        <w:t>-env</w:t>
+      </w:r>
+      <w:proofErr w:type="spellEnd"/>
       <w:r>
         <w:t>}</w:t>
       </w:r>
@@ -9426,7 +9454,7 @@
       </w:r>
       <w:proofErr w:type="spellEnd"/>
       <w:r>
-        <w:t xml:space="preserve"> algorithm is used to minimize the loss with learning rate $\epsilon = 0.0005$. The number of position data samples used as a state is set to $n = 5$. We set the size of the replay memory to 10,000. We set the replay batch size to 32 and trauma batch size to 10. The summary of the DQN configurations used for our experiments is provided below:</w:t>
+        <w:t xml:space="preserve"> algorithm is used to minimize the loss with learning rate $\epsilon = 0.0005$. We set the size of the replay memory to 10,000. We set the replay batch size to 32. The summary of the DQN configurations used for our experiments is provided below:</w:t>
       </w:r>
     </w:p>
     <w:p/>
@@ -9437,11 +9465,515 @@
     </w:p>
     <w:p>
       <w:r>
+        <w:t>\item State buffer size: n = 3</w:t>
+      </w:r>
+    </w:p>
+    <w:p>
+      <w:r>
+        <w:t>\item Network architecture: fully-connected feed-forward network</w:t>
+      </w:r>
+    </w:p>
+    <w:p>
+      <w:r>
+        <w:t xml:space="preserve">\item Nonlinear function: leaky </w:t>
+      </w:r>
+      <w:proofErr w:type="spellStart"/>
+      <w:r>
+        <w:t>ReLU</w:t>
+      </w:r>
+      <w:proofErr w:type="spellEnd"/>
+    </w:p>
+    <w:p>
+      <w:r>
+        <w:t xml:space="preserve">\item Number of nodes for each </w:t>
+      </w:r>
+      <w:proofErr w:type="gramStart"/>
+      <w:r>
+        <w:t>layers :</w:t>
+      </w:r>
+      <w:proofErr w:type="gramEnd"/>
+      <w:r>
+        <w:t xml:space="preserve"> [3 (Input layer), 100, 70, 50, 70, 100, 5 (Output layer)]</w:t>
+      </w:r>
+    </w:p>
+    <w:p>
+      <w:r>
+        <w:t xml:space="preserve">\item </w:t>
+      </w:r>
+      <w:proofErr w:type="spellStart"/>
+      <w:r>
+        <w:t>RMSProp</w:t>
+      </w:r>
+      <w:proofErr w:type="spellEnd"/>
+      <w:r>
+        <w:t xml:space="preserve"> optimizer with learning rate 0.0005</w:t>
+      </w:r>
+    </w:p>
+    <w:p>
+      <w:r>
+        <w:t>\item Replay memory size: 10,000</w:t>
+      </w:r>
+    </w:p>
+    <w:p>
+      <w:r>
+        <w:t>\item Replay batch size: 32</w:t>
+      </w:r>
+    </w:p>
+    <w:p>
+      <w:r>
+        <w:t>\end{itemize}</w:t>
+      </w:r>
+    </w:p>
+    <w:p/>
+    <w:p>
+      <w:r>
+        <w:t>The parameters are set as below,</w:t>
+      </w:r>
+    </w:p>
+    <w:p/>
+    <w:p>
+      <w:r>
+        <w:t>\begin{itemize}</w:t>
+      </w:r>
+    </w:p>
+    <w:p>
+      <w:r>
+        <w:t>\item Cruise speed of the preceding vehicle is $</w:t>
+      </w:r>
+      <w:proofErr w:type="spellStart"/>
+      <w:r>
+        <w:t>vel</w:t>
+      </w:r>
+      <w:proofErr w:type="spellEnd"/>
+      <w:r>
+        <w:t>_{pre} = 5 m/s</w:t>
+      </w:r>
+      <w:proofErr w:type="gramStart"/>
+      <w:r>
+        <w:t>$ .</w:t>
+      </w:r>
+      <w:proofErr w:type="gramEnd"/>
+    </w:p>
+    <w:p>
+      <w:r>
+        <w:t>\item Safety distance is $</w:t>
+      </w:r>
+      <w:proofErr w:type="spellStart"/>
+      <w:r>
+        <w:t>dist</w:t>
+      </w:r>
+      <w:proofErr w:type="spellEnd"/>
+      <w:r>
+        <w:t>_{safety} = 10 m$</w:t>
+      </w:r>
+    </w:p>
+    <w:p>
+      <w:r>
+        <w:t>\item $</w:t>
+      </w:r>
+      <w:proofErr w:type="spellStart"/>
+      <w:r>
+        <w:t>accel</w:t>
+      </w:r>
+      <w:proofErr w:type="spellEnd"/>
+      <w:r>
+        <w:t xml:space="preserve">_{high}, </w:t>
+      </w:r>
+      <w:proofErr w:type="spellStart"/>
+      <w:r>
+        <w:t>accel</w:t>
+      </w:r>
+      <w:proofErr w:type="spellEnd"/>
+      <w:r>
+        <w:t xml:space="preserve">_{low}, keep_{zero}, </w:t>
+      </w:r>
+      <w:proofErr w:type="spellStart"/>
+      <w:r>
+        <w:t>decel</w:t>
+      </w:r>
+      <w:proofErr w:type="spellEnd"/>
+      <w:r>
+        <w:t xml:space="preserve">_{low}, </w:t>
+      </w:r>
+      <w:proofErr w:type="spellStart"/>
+      <w:r>
+        <w:t>decel</w:t>
+      </w:r>
+      <w:proofErr w:type="spellEnd"/>
+      <w:r>
+        <w:t>_{high} = {2, 1, 0, -1, -2} m/s^2$</w:t>
+      </w:r>
+    </w:p>
+    <w:p>
+      <w:r>
+        <w:t>\end{itemize}</w:t>
+      </w:r>
+    </w:p>
+    <w:p/>
+    <w:p>
+      <w:r>
+        <w:t>The reward function is as in \ref{</w:t>
+      </w:r>
+      <w:proofErr w:type="gramStart"/>
+      <w:r>
+        <w:t>eq:reward</w:t>
+      </w:r>
+      <w:proofErr w:type="gramEnd"/>
+      <w:r>
+        <w:t xml:space="preserve">-func1} and we set $\alpha = 1.0$ and $\beta = 2.0$. </w:t>
+      </w:r>
+    </w:p>
+    <w:p/>
+    <w:p>
+      <w:r>
+        <w:t>\begin{itemize}</w:t>
+      </w:r>
+    </w:p>
+    <w:p>
+      <w:r>
+        <w:t xml:space="preserve"> \item $</w:t>
+      </w:r>
+      <w:proofErr w:type="spellStart"/>
+      <w:r>
+        <w:t>r_s</w:t>
+      </w:r>
+      <w:proofErr w:type="spellEnd"/>
+      <w:r>
+        <w:t xml:space="preserve">$ = travel distance from the last time step (we can simply use </w:t>
+      </w:r>
+      <w:proofErr w:type="spellStart"/>
+      <w:r>
+        <w:t>euclidean</w:t>
+      </w:r>
+      <w:proofErr w:type="spellEnd"/>
+      <w:r>
+        <w:t xml:space="preserve"> distance between the current position and the previous one since the time is short and curve road can be ignored)</w:t>
+      </w:r>
+    </w:p>
+    <w:p>
+      <w:r>
+        <w:t xml:space="preserve"> \item $r_{action}$ = </w:t>
+      </w:r>
+      <w:proofErr w:type="gramStart"/>
+      <w:r>
+        <w:t>\{</w:t>
+      </w:r>
+      <w:proofErr w:type="gramEnd"/>
+      <w:r>
+        <w:t>accelerate or decelerate with 2 m/s: -1.0, accelerate or decelerate with 1 m/s: -0.5, keep the speed: 0.0\}</w:t>
+      </w:r>
+    </w:p>
+    <w:p>
+      <w:r>
+        <w:t xml:space="preserve"> \item $r_{collision}$ = </w:t>
+      </w:r>
+      <w:proofErr w:type="gramStart"/>
+      <w:r>
+        <w:t>\{</w:t>
+      </w:r>
+      <w:proofErr w:type="gramEnd"/>
+      <w:r>
+        <w:t>No collision: 0.0, Collision: -100\}</w:t>
+      </w:r>
+    </w:p>
+    <w:p>
+      <w:r>
+        <w:t>\end{itemize}</w:t>
+      </w:r>
+    </w:p>
+    <w:p/>
+    <w:p/>
+    <w:p>
+      <w:r>
+        <w:t>\begin{figure}[h]</w:t>
+      </w:r>
+    </w:p>
+    <w:p>
+      <w:r>
+        <w:t>\centering</w:t>
+      </w:r>
+    </w:p>
+    <w:p>
+      <w:r>
+        <w:t>\</w:t>
+      </w:r>
+      <w:proofErr w:type="spellStart"/>
+      <w:r>
+        <w:t>includegraphics</w:t>
+      </w:r>
+      <w:proofErr w:type="spellEnd"/>
+      <w:r>
+        <w:t>[width=1.0\</w:t>
+      </w:r>
+      <w:proofErr w:type="spellStart"/>
+      <w:proofErr w:type="gramStart"/>
+      <w:r>
+        <w:t>textwidth</w:t>
+      </w:r>
+      <w:proofErr w:type="spellEnd"/>
+      <w:r>
+        <w:t>]{</w:t>
+      </w:r>
+      <w:proofErr w:type="gramEnd"/>
+      <w:r>
+        <w:t>figs/ch5/</w:t>
+      </w:r>
+      <w:proofErr w:type="spellStart"/>
+      <w:r>
+        <w:t>acc</w:t>
+      </w:r>
+      <w:proofErr w:type="spellEnd"/>
+      <w:r>
+        <w:t>-reward}</w:t>
+      </w:r>
+    </w:p>
+    <w:p>
+      <w:r>
+        <w:t>\</w:t>
+      </w:r>
+      <w:proofErr w:type="gramStart"/>
+      <w:r>
+        <w:t>caption{</w:t>
+      </w:r>
+      <w:proofErr w:type="gramEnd"/>
+      <w:r>
+        <w:t>The reward history of training for Adaptive Cruise Control.}</w:t>
+      </w:r>
+    </w:p>
+    <w:p>
+      <w:r>
+        <w:t>\label{</w:t>
+      </w:r>
+      <w:proofErr w:type="spellStart"/>
+      <w:proofErr w:type="gramStart"/>
+      <w:r>
+        <w:t>fig:acc</w:t>
+      </w:r>
+      <w:proofErr w:type="gramEnd"/>
+      <w:r>
+        <w:t>-reward</w:t>
+      </w:r>
+      <w:proofErr w:type="spellEnd"/>
+      <w:r>
+        <w:t>}</w:t>
+      </w:r>
+    </w:p>
+    <w:p>
+      <w:r>
+        <w:t>\end{figure}</w:t>
+      </w:r>
+    </w:p>
+    <w:p/>
+    <w:p>
+      <w:r>
+        <w:t>Fig. \ref{</w:t>
+      </w:r>
+      <w:proofErr w:type="spellStart"/>
+      <w:proofErr w:type="gramStart"/>
+      <w:r>
+        <w:t>fig:acc</w:t>
+      </w:r>
+      <w:proofErr w:type="gramEnd"/>
+      <w:r>
+        <w:t>-reward</w:t>
+      </w:r>
+      <w:proofErr w:type="spellEnd"/>
+      <w:r>
+        <w:t>} provides the plot of the total accumulated rewards i.e., value function achieved for each episode. After 200 episodes, there shows a high jump of the reward which means ACC is working and it takes a long time to see a collision.</w:t>
+      </w:r>
+    </w:p>
+    <w:p/>
+    <w:p>
+      <w:pPr>
+        <w:pStyle w:val="Heading2"/>
+      </w:pPr>
+      <w:r>
+        <w:t>5.3</w:t>
+      </w:r>
+      <w:r>
+        <w:t xml:space="preserve"> Training for Combined Motion</w:t>
+      </w:r>
+    </w:p>
+    <w:p/>
+    <w:p>
+      <w:r>
+        <w:t>The ``combined motion" means that changing the speed and changing lanes are both available as driving behaviors. This environment with two lanes as shown in Fig. \ref{</w:t>
+      </w:r>
+      <w:proofErr w:type="spellStart"/>
+      <w:proofErr w:type="gramStart"/>
+      <w:r>
+        <w:t>fig:auto</w:t>
+      </w:r>
+      <w:proofErr w:type="gramEnd"/>
+      <w:r>
+        <w:t>-env</w:t>
+      </w:r>
+      <w:proofErr w:type="spellEnd"/>
+      <w:r>
+        <w:t>} would focus on training an Adaptive Cruise Control and Lane Control agent for the ego vehicle. The ego vehicle and the other two vehicles would be initialized with defined the positions and headings and surely the relative position is enough safe. The dimension of the state space is set to $n = 5$ and the variables are the velocity of the ego vehicle $</w:t>
+      </w:r>
+      <w:proofErr w:type="spellStart"/>
+      <w:r>
+        <w:t>vel</w:t>
+      </w:r>
+      <w:proofErr w:type="spellEnd"/>
+      <w:r>
+        <w:t>_{ego}$, the longitudinal distance of the vehicles $s_{</w:t>
+      </w:r>
+      <w:proofErr w:type="spellStart"/>
+      <w:r>
+        <w:t>rel</w:t>
+      </w:r>
+      <w:proofErr w:type="spellEnd"/>
+      <w:r>
+        <w:t>}$, the relative velocity $</w:t>
+      </w:r>
+      <w:proofErr w:type="spellStart"/>
+      <w:r>
+        <w:t>vel</w:t>
+      </w:r>
+      <w:proofErr w:type="spellEnd"/>
+      <w:r>
+        <w:t>_{</w:t>
+      </w:r>
+      <w:proofErr w:type="spellStart"/>
+      <w:r>
+        <w:t>vel</w:t>
+      </w:r>
+      <w:proofErr w:type="spellEnd"/>
+      <w:r>
+        <w:t xml:space="preserve">} = </w:t>
+      </w:r>
+      <w:proofErr w:type="spellStart"/>
+      <w:r>
+        <w:t>vel</w:t>
+      </w:r>
+      <w:proofErr w:type="spellEnd"/>
+      <w:r>
+        <w:t xml:space="preserve">_{pre} - </w:t>
+      </w:r>
+      <w:proofErr w:type="spellStart"/>
+      <w:r>
+        <w:t>vel</w:t>
+      </w:r>
+      <w:proofErr w:type="spellEnd"/>
+      <w:r>
+        <w:t xml:space="preserve">_{ego}$, the flag showing if the left lane is available $flag_{left}$ and the flag showing if the left lane is available $flag_{right}$. To accelerate the training, they are </w:t>
+      </w:r>
+      <w:proofErr w:type="spellStart"/>
+      <w:r>
+        <w:t>normolized</w:t>
+      </w:r>
+      <w:proofErr w:type="spellEnd"/>
+      <w:r>
+        <w:t xml:space="preserve"> before feeding to the network.</w:t>
+      </w:r>
+    </w:p>
+    <w:p/>
+    <w:p>
+      <w:r>
+        <w:t>\begin{figure}[h]</w:t>
+      </w:r>
+    </w:p>
+    <w:p>
+      <w:r>
+        <w:t>\centering</w:t>
+      </w:r>
+    </w:p>
+    <w:p>
+      <w:r>
+        <w:t>\</w:t>
+      </w:r>
+      <w:proofErr w:type="spellStart"/>
+      <w:r>
+        <w:t>includegraphics</w:t>
+      </w:r>
+      <w:proofErr w:type="spellEnd"/>
+      <w:r>
+        <w:t>[width=1.0\</w:t>
+      </w:r>
+      <w:proofErr w:type="spellStart"/>
+      <w:proofErr w:type="gramStart"/>
+      <w:r>
+        <w:t>textwidth</w:t>
+      </w:r>
+      <w:proofErr w:type="spellEnd"/>
+      <w:r>
+        <w:t>]{</w:t>
+      </w:r>
+      <w:proofErr w:type="gramEnd"/>
+      <w:r>
+        <w:t>figs/ch5/auto-</w:t>
+      </w:r>
+      <w:proofErr w:type="spellStart"/>
+      <w:r>
+        <w:t>env</w:t>
+      </w:r>
+      <w:proofErr w:type="spellEnd"/>
+      <w:r>
+        <w:t>}</w:t>
+      </w:r>
+    </w:p>
+    <w:p>
+      <w:r>
+        <w:t>\</w:t>
+      </w:r>
+      <w:proofErr w:type="gramStart"/>
+      <w:r>
+        <w:t>caption{</w:t>
+      </w:r>
+      <w:proofErr w:type="gramEnd"/>
+      <w:r>
+        <w:t>Training environment for Adaptive Cruise Control.}</w:t>
+      </w:r>
+    </w:p>
+    <w:p>
+      <w:r>
+        <w:t>\label{</w:t>
+      </w:r>
+      <w:proofErr w:type="spellStart"/>
+      <w:proofErr w:type="gramStart"/>
+      <w:r>
+        <w:t>fig:auto</w:t>
+      </w:r>
+      <w:proofErr w:type="gramEnd"/>
+      <w:r>
+        <w:t>-env</w:t>
+      </w:r>
+      <w:proofErr w:type="spellEnd"/>
+      <w:r>
+        <w:t>}</w:t>
+      </w:r>
+    </w:p>
+    <w:p>
+      <w:r>
+        <w:t>\end{figure}</w:t>
+      </w:r>
+    </w:p>
+    <w:p/>
+    <w:p>
+      <w:r>
+        <w:t>The summary of the DQN configurations used for our experiments is provided below:</w:t>
+      </w:r>
+    </w:p>
+    <w:p/>
+    <w:p>
+      <w:r>
+        <w:t>\begin{itemize}</w:t>
+      </w:r>
+    </w:p>
+    <w:p>
+      <w:r>
         <w:t>\item State buffer size: n = 5</w:t>
       </w:r>
     </w:p>
     <w:p>
       <w:r>
+        <w:t>\item Action Space size: $7 = 5 + 2$. (5 level of speed control and 2 modes of lane change)</w:t>
+      </w:r>
+    </w:p>
+    <w:p>
+      <w:r>
         <w:t>\item Network architecture: fully-connected feed-forward network</w:t>
       </w:r>
     </w:p>
@@ -9465,7 +9997,7 @@
       </w:r>
       <w:proofErr w:type="gramEnd"/>
       <w:r>
-        <w:t xml:space="preserve"> [17 (Input layer), 100, 70, 50, 70, 100, 27 (Output layer)]</w:t>
+        <w:t xml:space="preserve"> [5 (Input layer), 100, 70, 50, 70, 100, 7 (Output layer)]</w:t>
       </w:r>
     </w:p>
     <w:p>
@@ -9478,7 +10010,7 @@
       </w:r>
       <w:proofErr w:type="spellEnd"/>
       <w:r>
-        <w:t xml:space="preserve"> optimizer with learning rate 0.0005 [14]</w:t>
+        <w:t xml:space="preserve"> optimizer with learning rate 0.0005</w:t>
       </w:r>
     </w:p>
     <w:p>
@@ -9494,6 +10026,371 @@
     <w:p>
       <w:r>
         <w:t>\end{itemize}</w:t>
+      </w:r>
+    </w:p>
+    <w:p/>
+    <w:p>
+      <w:r>
+        <w:t>The parameters are set as below,</w:t>
+      </w:r>
+    </w:p>
+    <w:p/>
+    <w:p>
+      <w:r>
+        <w:t>\begin{itemize}</w:t>
+      </w:r>
+    </w:p>
+    <w:p>
+      <w:r>
+        <w:t>\item Cruise speeds in Lane 0 and 1 are $</w:t>
+      </w:r>
+      <w:proofErr w:type="spellStart"/>
+      <w:r>
+        <w:t>vel</w:t>
+      </w:r>
+      <w:proofErr w:type="spellEnd"/>
+      <w:r>
+        <w:t xml:space="preserve">_{lane0}, </w:t>
+      </w:r>
+      <w:proofErr w:type="spellStart"/>
+      <w:r>
+        <w:t>vel</w:t>
+      </w:r>
+      <w:proofErr w:type="spellEnd"/>
+      <w:r>
+        <w:t>_{lane</w:t>
+      </w:r>
+      <w:proofErr w:type="gramStart"/>
+      <w:r>
+        <w:t>1}$</w:t>
+      </w:r>
+      <w:proofErr w:type="gramEnd"/>
+      <w:r>
+        <w:t xml:space="preserve"> = $6 m/s$, $5 m/s$, which means Lane 0 and 2 are Fast Lane and Slow Lane.</w:t>
+      </w:r>
+    </w:p>
+    <w:p>
+      <w:r>
+        <w:t>\item Safety distance is $</w:t>
+      </w:r>
+      <w:proofErr w:type="spellStart"/>
+      <w:r>
+        <w:t>dist</w:t>
+      </w:r>
+      <w:proofErr w:type="spellEnd"/>
+      <w:r>
+        <w:t>_{safety} = 10 m$</w:t>
+      </w:r>
+    </w:p>
+    <w:p>
+      <w:r>
+        <w:t>\item $</w:t>
+      </w:r>
+      <w:proofErr w:type="spellStart"/>
+      <w:r>
+        <w:t>accel</w:t>
+      </w:r>
+      <w:proofErr w:type="spellEnd"/>
+      <w:r>
+        <w:t xml:space="preserve">_{high}, </w:t>
+      </w:r>
+      <w:proofErr w:type="spellStart"/>
+      <w:r>
+        <w:t>accel</w:t>
+      </w:r>
+      <w:proofErr w:type="spellEnd"/>
+      <w:r>
+        <w:t xml:space="preserve">_{low}, keep_{zero}, </w:t>
+      </w:r>
+      <w:proofErr w:type="spellStart"/>
+      <w:r>
+        <w:t>decel</w:t>
+      </w:r>
+      <w:proofErr w:type="spellEnd"/>
+      <w:r>
+        <w:t xml:space="preserve">_{low}, </w:t>
+      </w:r>
+      <w:proofErr w:type="spellStart"/>
+      <w:r>
+        <w:t>decel</w:t>
+      </w:r>
+      <w:proofErr w:type="spellEnd"/>
+      <w:r>
+        <w:t>_{high}$ = $2 m/s^2$, $1 m/s^2$, $0 m/s^2$, $-1 m/s^2$, $-2 m/s^2$.</w:t>
+      </w:r>
+    </w:p>
+    <w:p>
+      <w:r>
+        <w:t>\end{itemize}</w:t>
+      </w:r>
+    </w:p>
+    <w:p/>
+    <w:p>
+      <w:r>
+        <w:t>The reward function is as in \ref{</w:t>
+      </w:r>
+      <w:proofErr w:type="gramStart"/>
+      <w:r>
+        <w:t>eq:reward</w:t>
+      </w:r>
+      <w:proofErr w:type="gramEnd"/>
+      <w:r>
+        <w:t xml:space="preserve">-func2} and we set $\alpha = 1.0$, $\beta = 2.0$ and $\phi = 3.0$. </w:t>
+      </w:r>
+    </w:p>
+    <w:p/>
+    <w:p>
+      <w:r>
+        <w:t>\begin{itemize}</w:t>
+      </w:r>
+    </w:p>
+    <w:p>
+      <w:r>
+        <w:t xml:space="preserve"> \item $</w:t>
+      </w:r>
+      <w:proofErr w:type="spellStart"/>
+      <w:r>
+        <w:t>r_s</w:t>
+      </w:r>
+      <w:proofErr w:type="spellEnd"/>
+      <w:r>
+        <w:t xml:space="preserve">$ = travel distance from the last time step (we can simply use </w:t>
+      </w:r>
+      <w:proofErr w:type="spellStart"/>
+      <w:r>
+        <w:t>euclidean</w:t>
+      </w:r>
+      <w:proofErr w:type="spellEnd"/>
+      <w:r>
+        <w:t xml:space="preserve"> distance between the current position and the previous one since the time is short and curve road can be ignored)</w:t>
+      </w:r>
+    </w:p>
+    <w:p>
+      <w:r>
+        <w:t xml:space="preserve"> \item $r_{action}$ = </w:t>
+      </w:r>
+      <w:proofErr w:type="gramStart"/>
+      <w:r>
+        <w:t>\{</w:t>
+      </w:r>
+      <w:proofErr w:type="gramEnd"/>
+      <w:r>
+        <w:t>accelerate or decelerate with 2 m/s: -1.0, accelerate or decelerate with 1 m/s: -0.5, keep the speed: 0.0\}</w:t>
+      </w:r>
+    </w:p>
+    <w:p>
+      <w:r>
+        <w:t xml:space="preserve"> \item $r_{</w:t>
+      </w:r>
+      <w:proofErr w:type="spellStart"/>
+      <w:r>
+        <w:t>lanechange</w:t>
+      </w:r>
+      <w:proofErr w:type="spellEnd"/>
+      <w:r>
+        <w:t xml:space="preserve">}$ = </w:t>
+      </w:r>
+      <w:proofErr w:type="gramStart"/>
+      <w:r>
+        <w:t>\{</w:t>
+      </w:r>
+      <w:proofErr w:type="gramEnd"/>
+      <w:r>
+        <w:t>Successful lane change: 0.0, Fail to change lane: -1.0\}</w:t>
+      </w:r>
+    </w:p>
+    <w:p>
+      <w:r>
+        <w:t xml:space="preserve"> \item $r_{collision}$ = </w:t>
+      </w:r>
+      <w:proofErr w:type="gramStart"/>
+      <w:r>
+        <w:t>\{</w:t>
+      </w:r>
+      <w:proofErr w:type="gramEnd"/>
+      <w:r>
+        <w:t>No collision: 0.0, Collision: -100\}</w:t>
+      </w:r>
+    </w:p>
+    <w:p>
+      <w:r>
+        <w:t>\end{itemize}</w:t>
+      </w:r>
+    </w:p>
+    <w:p/>
+    <w:p>
+      <w:r>
+        <w:t>\begin{figure}[h]</w:t>
+      </w:r>
+    </w:p>
+    <w:p>
+      <w:r>
+        <w:t>\centering</w:t>
+      </w:r>
+    </w:p>
+    <w:p>
+      <w:r>
+        <w:t>\</w:t>
+      </w:r>
+      <w:proofErr w:type="spellStart"/>
+      <w:r>
+        <w:t>includegraphics</w:t>
+      </w:r>
+      <w:proofErr w:type="spellEnd"/>
+      <w:r>
+        <w:t>[width=1.0\</w:t>
+      </w:r>
+      <w:proofErr w:type="spellStart"/>
+      <w:proofErr w:type="gramStart"/>
+      <w:r>
+        <w:t>textwidth</w:t>
+      </w:r>
+      <w:proofErr w:type="spellEnd"/>
+      <w:r>
+        <w:t>]{</w:t>
+      </w:r>
+      <w:proofErr w:type="gramEnd"/>
+      <w:r>
+        <w:t>figs/ch5/auto-reward}</w:t>
+      </w:r>
+    </w:p>
+    <w:p>
+      <w:r>
+        <w:t>\</w:t>
+      </w:r>
+      <w:proofErr w:type="gramStart"/>
+      <w:r>
+        <w:t>caption{</w:t>
+      </w:r>
+      <w:proofErr w:type="gramEnd"/>
+      <w:r>
+        <w:t>The reward history of training for full autonomous highway driving.}</w:t>
+      </w:r>
+    </w:p>
+    <w:p>
+      <w:r>
+        <w:t>\label{</w:t>
+      </w:r>
+      <w:proofErr w:type="spellStart"/>
+      <w:proofErr w:type="gramStart"/>
+      <w:r>
+        <w:t>fig:auto</w:t>
+      </w:r>
+      <w:proofErr w:type="spellEnd"/>
+      <w:proofErr w:type="gramEnd"/>
+      <w:r>
+        <w:t>}</w:t>
+      </w:r>
+    </w:p>
+    <w:p>
+      <w:r>
+        <w:t>\end{figure}</w:t>
+      </w:r>
+    </w:p>
+    <w:p/>
+    <w:p>
+      <w:r>
+        <w:t>Fig. \ref{</w:t>
+      </w:r>
+      <w:proofErr w:type="spellStart"/>
+      <w:proofErr w:type="gramStart"/>
+      <w:r>
+        <w:t>fig:auto</w:t>
+      </w:r>
+      <w:proofErr w:type="spellEnd"/>
+      <w:proofErr w:type="gramEnd"/>
+      <w:r>
+        <w:t>} provides the plot of the total accumulated rewards i.e., value function achieved for each episode. We observe that the value function converges after 2,000 episodes and high total reward is steadily attained after convergence.</w:t>
+      </w:r>
+    </w:p>
+    <w:p/>
+    <w:p>
+      <w:pPr>
+        <w:pStyle w:val="Heading2"/>
+      </w:pPr>
+      <w:r>
+        <w:t xml:space="preserve">5.4 </w:t>
+      </w:r>
+      <w:r>
+        <w:t>Main Eval</w:t>
+      </w:r>
+      <w:r>
+        <w:t>uation</w:t>
+      </w:r>
+    </w:p>
+    <w:p/>
+    <w:p>
+      <w:r>
+        <w:t>Both $Agent1_{FCNN}$ and $Agent2_{FCNN}$ successfully to drive the ego vehicle safely without collisions for a very long time and distance after enough training. Naturally, $Agent1_{FCNN}$ solved a significantly higher fraction of the episodes and performed better than $Agent2_{FCNN}$, since it only needed to control the speed, and not decide when to change lanes. In the beginning, it learned to always stay in its position to avoid an immediate collision, but quickly met a limit in receiving higher reward. With more training, it started to maintain a relative high speed and keep relative stable if there is a preceding vehicle detected, but sometimes caused collisions. $Agent2_{FCNN}$ needs much more training to stay safe. A longer training run could be carried out for better performance.</w:t>
+      </w:r>
+    </w:p>
+    <w:p/>
+    <w:p>
+      <w:r>
+        <w:br w:type="page"/>
+      </w:r>
+    </w:p>
+    <w:p>
+      <w:pPr>
+        <w:pStyle w:val="Heading1"/>
+      </w:pPr>
+      <w:r>
+        <w:t xml:space="preserve">6. </w:t>
+      </w:r>
+      <w:r>
+        <w:t>Conclusions</w:t>
+      </w:r>
+    </w:p>
+    <w:p/>
+    <w:p>
+      <w:pPr>
+        <w:pStyle w:val="Heading2"/>
+      </w:pPr>
+      <w:r>
+        <w:t>6.1 Free-Form Visualization</w:t>
+      </w:r>
+    </w:p>
+    <w:p/>
+    <w:p>
+      <w:r>
+        <w:t xml:space="preserve">Some </w:t>
+      </w:r>
+      <w:proofErr w:type="spellStart"/>
+      <w:r>
+        <w:t>Youtube</w:t>
+      </w:r>
+      <w:proofErr w:type="spellEnd"/>
+      <w:r>
+        <w:t xml:space="preserve"> video have been uploaded with the following links,</w:t>
+      </w:r>
+    </w:p>
+    <w:p/>
+    <w:p>
+      <w:r>
+        <w:t>\begin{itemize}</w:t>
+      </w:r>
+    </w:p>
+    <w:p>
+      <w:r>
+        <w:tab/>
+        <w:t xml:space="preserve">\item https://youtu.be/RcjZSAFbHV0 </w:t>
+      </w:r>
+    </w:p>
+    <w:p>
+      <w:r>
+        <w:tab/>
+        <w:t xml:space="preserve">\item https://youtu.be/nEqEXBDs2Co </w:t>
+      </w:r>
+    </w:p>
+    <w:p>
+      <w:r>
+        <w:t>\end{itemize}</w:t>
+      </w:r>
+    </w:p>
+    <w:p/>
+    <w:p>
+      <w:r>
+        <w:t>and it shows how it performs after enough training. It shows a capacity to stay in the lane adjusting its speed and choose a good timing to change lanes.</w:t>
       </w:r>
     </w:p>
     <w:p/>
@@ -9502,183 +10399,35 @@
         <w:pStyle w:val="Heading3"/>
       </w:pPr>
       <w:r>
-        <w:t xml:space="preserve">5.2.1 </w:t>
-      </w:r>
-      <w:r>
-        <w:t>Case 1: The neighboring vehicles are at constant</w:t>
-      </w:r>
-      <w:r>
-        <w:t xml:space="preserve"> speeds.</w:t>
-      </w:r>
-    </w:p>
-    <w:p/>
-    <w:p>
-      <w:r>
-        <w:t>The parameters are set as below,</w:t>
-      </w:r>
-    </w:p>
-    <w:p/>
-    <w:p>
-      <w:r>
-        <w:t>\begin{itemize}</w:t>
-      </w:r>
-    </w:p>
-    <w:p>
-      <w:r>
-        <w:t>\item Cruise speeds in Lane 0, 1and 2 are $</w:t>
-      </w:r>
-      <w:proofErr w:type="spellStart"/>
-      <w:r>
-        <w:t>vel</w:t>
-      </w:r>
-      <w:proofErr w:type="spellEnd"/>
-      <w:r>
-        <w:t xml:space="preserve">_{lane0}, </w:t>
-      </w:r>
-      <w:proofErr w:type="spellStart"/>
-      <w:r>
-        <w:t>vel</w:t>
-      </w:r>
-      <w:proofErr w:type="spellEnd"/>
-      <w:r>
-        <w:t xml:space="preserve">_{lane1}, </w:t>
-      </w:r>
-      <w:proofErr w:type="spellStart"/>
-      <w:r>
-        <w:t>vel</w:t>
-      </w:r>
-      <w:proofErr w:type="spellEnd"/>
-      <w:r>
-        <w:t>_{lane2} = {12, 10, 8} m/s$ which means Lane 0, 1 and 2 are Fast Lane, Medium Lane and Slow Lane.</w:t>
-      </w:r>
-    </w:p>
-    <w:p>
-      <w:r>
-        <w:t>\item Safety distance is $</w:t>
-      </w:r>
-      <w:proofErr w:type="spellStart"/>
-      <w:r>
-        <w:t>dist</w:t>
-      </w:r>
-      <w:proofErr w:type="spellEnd"/>
-      <w:r>
-        <w:t>_{safety} = 5 m$</w:t>
-      </w:r>
-    </w:p>
-    <w:p>
-      <w:r>
-        <w:t>\item $</w:t>
-      </w:r>
-      <w:proofErr w:type="spellStart"/>
-      <w:r>
-        <w:t>accel</w:t>
-      </w:r>
-      <w:proofErr w:type="spellEnd"/>
-      <w:r>
-        <w:t xml:space="preserve">_{high}, </w:t>
-      </w:r>
-      <w:proofErr w:type="spellStart"/>
-      <w:r>
-        <w:t>accel</w:t>
-      </w:r>
-      <w:proofErr w:type="spellEnd"/>
-      <w:r>
-        <w:t xml:space="preserve">_{low}, </w:t>
-      </w:r>
-      <w:proofErr w:type="spellStart"/>
-      <w:r>
-        <w:t>accel</w:t>
-      </w:r>
-      <w:proofErr w:type="spellEnd"/>
-      <w:r>
-        <w:t xml:space="preserve">_{zero}, </w:t>
-      </w:r>
-      <w:proofErr w:type="spellStart"/>
-      <w:r>
-        <w:t>decel</w:t>
-      </w:r>
-      <w:proofErr w:type="spellEnd"/>
-      <w:r>
-        <w:t xml:space="preserve">_{low}, </w:t>
-      </w:r>
-      <w:proofErr w:type="spellStart"/>
-      <w:r>
-        <w:t>decel</w:t>
-      </w:r>
-      <w:proofErr w:type="spellEnd"/>
-      <w:r>
-        <w:t>_{high} = {2, 1, 0, -1, -2} m/s^2$</w:t>
-      </w:r>
-    </w:p>
-    <w:p>
-      <w:r>
-        <w:t>\end{itemize}</w:t>
-      </w:r>
-    </w:p>
-    <w:p/>
-    <w:p>
-      <w:r>
-        <w:t>\begin{figure}[h]</w:t>
-      </w:r>
-    </w:p>
-    <w:p>
-      <w:r>
-        <w:t>\centering</w:t>
-      </w:r>
-    </w:p>
-    <w:p>
-      <w:r>
-        <w:t>\</w:t>
-      </w:r>
-      <w:proofErr w:type="spellStart"/>
-      <w:r>
-        <w:t>includegraphics</w:t>
-      </w:r>
-      <w:proofErr w:type="spellEnd"/>
-      <w:r>
-        <w:t>[width=1.0\</w:t>
-      </w:r>
-      <w:proofErr w:type="spellStart"/>
-      <w:proofErr w:type="gramStart"/>
-      <w:r>
-        <w:t>textwidth</w:t>
-      </w:r>
-      <w:proofErr w:type="spellEnd"/>
-      <w:r>
-        <w:t>]{</w:t>
-      </w:r>
-      <w:proofErr w:type="gramEnd"/>
-      <w:r>
-        <w:t>figs/ch5/agent1-reward-history-epoch-1000-a}</w:t>
-      </w:r>
-    </w:p>
-    <w:p>
-      <w:r>
-        <w:t>\</w:t>
-      </w:r>
-      <w:proofErr w:type="gramStart"/>
-      <w:r>
-        <w:t>caption{</w:t>
-      </w:r>
-      <w:proofErr w:type="gramEnd"/>
-      <w:r>
-        <w:t>The reward history of training for Adaptive Cruise Control in Case 1.}</w:t>
-      </w:r>
-    </w:p>
-    <w:p>
-      <w:r>
-        <w:t>\label{fig:res-1-a}</w:t>
-      </w:r>
-    </w:p>
-    <w:p>
-      <w:r>
-        <w:t>\end{figure}</w:t>
-      </w:r>
-    </w:p>
-    <w:p/>
-    <w:p>
-      <w:r>
-        <w:t>Fig. \ref{fig:res-1-a} provides the plot of the total accumulated rewards i.e., value function achieved for each episode. We observe that the value function converges after 750 episodes and high total reward is steadily attained after convergence.</w:t>
+        <w:t>6.1.1 Analysis</w:t>
+      </w:r>
+    </w:p>
+    <w:p/>
+    <w:p>
+      <w:r>
+        <w:t>As mentioned in Chapter 5, a simple reward function was used. Naturally, the choice of reward function strongly affects the resulting behavior. For example, when no penalty was given for a lane change, the agent found solutions where it constantly demanded lane changes in opposite directions, which made the vehicle drive in between two lanes. In this study, a simple reward function worked well, but for other cases a more careful design may be required. One way to determine a reward function that mimics human preferences is to use inverse reinforcement learning.</w:t>
+      </w:r>
+    </w:p>
+    <w:p/>
+    <w:p>
+      <w:r>
+        <w:t xml:space="preserve">The method presented in this paper requires no such hand crafted features, and instead uses the measured state. An important remark is that when training an agent by using the method presented in this paper, the agent will only be able to solve the type of situations that it is exposed to in the simulations. It is therefore important that the design of the simulated traffic environment covers the intended case. Furthermore, when using machine learning to produce a </w:t>
+      </w:r>
+      <w:proofErr w:type="spellStart"/>
+      <w:r>
+        <w:t>deci</w:t>
+      </w:r>
+      <w:proofErr w:type="spellEnd"/>
+      <w:r>
+        <w:t xml:space="preserve">- </w:t>
+      </w:r>
+      <w:proofErr w:type="spellStart"/>
+      <w:r>
+        <w:t>sion</w:t>
+      </w:r>
+      <w:proofErr w:type="spellEnd"/>
+      <w:r>
+        <w:t xml:space="preserve"> making function, it is hard to guarantee functional safety. Therefore, it is common to use an underlying safety layer, which verifies the safety of a planned trajectory before it is executed by the vehicle control system.</w:t>
       </w:r>
     </w:p>
     <w:p/>
@@ -9687,92 +10436,54 @@
         <w:pStyle w:val="Heading3"/>
       </w:pPr>
       <w:r>
-        <w:t xml:space="preserve">5.2.2 </w:t>
-      </w:r>
-      <w:r>
-        <w:t xml:space="preserve">Case 2: The neighboring </w:t>
-      </w:r>
-      <w:r>
-        <w:t>vehicles are at erratic speeds.</w:t>
-      </w:r>
-    </w:p>
-    <w:p/>
-    <w:p>
-      <w:r>
-        <w:t>\begin{figure}[h]</w:t>
-      </w:r>
-    </w:p>
-    <w:p>
-      <w:r>
-        <w:t>\centering</w:t>
-      </w:r>
-    </w:p>
-    <w:p>
-      <w:r>
-        <w:t>\</w:t>
-      </w:r>
-      <w:proofErr w:type="spellStart"/>
-      <w:r>
-        <w:t>includegraphics</w:t>
-      </w:r>
-      <w:proofErr w:type="spellEnd"/>
-      <w:r>
-        <w:t>[width=0.5\</w:t>
-      </w:r>
-      <w:proofErr w:type="spellStart"/>
-      <w:proofErr w:type="gramStart"/>
-      <w:r>
-        <w:t>textwidth</w:t>
-      </w:r>
-      <w:proofErr w:type="spellEnd"/>
-      <w:r>
-        <w:t>]{</w:t>
-      </w:r>
-      <w:proofErr w:type="gramEnd"/>
-      <w:r>
-        <w:t>figs/magic}</w:t>
-      </w:r>
-    </w:p>
-    <w:p>
-      <w:r>
-        <w:t>\</w:t>
-      </w:r>
-      <w:proofErr w:type="gramStart"/>
-      <w:r>
-        <w:t>caption{</w:t>
-      </w:r>
-      <w:proofErr w:type="gramEnd"/>
-      <w:r>
-        <w:t>The speed variance of vehicle in each lane.}</w:t>
-      </w:r>
-    </w:p>
-    <w:p>
-      <w:r>
-        <w:t>\label{</w:t>
-      </w:r>
-      <w:proofErr w:type="spellStart"/>
-      <w:proofErr w:type="gramStart"/>
-      <w:r>
-        <w:t>fig:erratic</w:t>
-      </w:r>
-      <w:proofErr w:type="gramEnd"/>
-      <w:r>
-        <w:t>-curve</w:t>
-      </w:r>
-      <w:proofErr w:type="spellEnd"/>
-      <w:r>
-        <w:t>}</w:t>
-      </w:r>
-    </w:p>
-    <w:p>
-      <w:r>
-        <w:t>\end{figure}</w:t>
-      </w:r>
-    </w:p>
-    <w:p/>
-    <w:p>
-      <w:r>
-        <w:t>The parameters are set as below,</w:t>
+        <w:t>6.1.2 Reflection</w:t>
+      </w:r>
+    </w:p>
+    <w:p/>
+    <w:p>
+      <w:r>
+        <w:t>\subsection{Difficulties}</w:t>
+      </w:r>
+    </w:p>
+    <w:p/>
+    <w:p>
+      <w:r>
+        <w:t xml:space="preserve">The most difficult aspect of this project was that is extremely hard to stabilize reinforcement learning with non-linear function </w:t>
+      </w:r>
+      <w:proofErr w:type="spellStart"/>
+      <w:r>
+        <w:t>approximators</w:t>
+      </w:r>
+      <w:proofErr w:type="spellEnd"/>
+      <w:r>
+        <w:t>. There are plenty of tricks that can be used and hyper-parameters that need to be tuned to get it to work, such as exploration policy, discount factor, learning rate, number of episodes, batch size, experience pool size and initial value.</w:t>
+      </w:r>
+    </w:p>
+    <w:p/>
+    <w:p>
+      <w:r>
+        <w:t>All these techniques and parameters were selected by trial and error, and no systematic grid search was done due to the high computational cost. More than once it seemed that the implementation of the algorithms and techniques was incorrect, and it turned out that the wrong parameters were being used. A ``simple'' change such as decreasing $\epsilon$, or changing the neural network optimizer made big changes in the performance of the value function.</w:t>
+      </w:r>
+    </w:p>
+    <w:p/>
+    <w:p>
+      <w:r>
+        <w:t>Also a huge difficulty of a reinforcement learning problem could be the time lag between the action and the reward. When training with grouped actions off of the heuristic reward function, the reward for a given action was immediate, and this network showed the best performance. The next best performance came from a network based off of grouped actions, where actions were only a few steps removed from the next reward. Our worst performance came from the networks trained to estimate actions, where actions were several dozen steps removed from the next rewards.</w:t>
+      </w:r>
+    </w:p>
+    <w:p/>
+    <w:p>
+      <w:pPr>
+        <w:pStyle w:val="Heading3"/>
+      </w:pPr>
+      <w:r>
+        <w:t>6.1.3 General Pipeline</w:t>
+      </w:r>
+    </w:p>
+    <w:p/>
+    <w:p>
+      <w:r>
+        <w:t>In a Deep Q Network setting, there are several elements which we have to be careful to define.</w:t>
       </w:r>
     </w:p>
     <w:p/>
@@ -9783,1043 +10494,168 @@
     </w:p>
     <w:p>
       <w:r>
-        <w:t>\item The speed of the vehicle except for the ego vehicle in each lane would follow a sine curve, a period of zero value and a period of constant non-zero value as shown in Fig. \ref{</w:t>
-      </w:r>
-      <w:proofErr w:type="spellStart"/>
-      <w:proofErr w:type="gramStart"/>
-      <w:r>
-        <w:t>fig:erratic</w:t>
-      </w:r>
-      <w:proofErr w:type="gramEnd"/>
-      <w:r>
-        <w:t>-curve</w:t>
-      </w:r>
-      <w:proofErr w:type="spellEnd"/>
-      <w:r>
-        <w:t>}.</w:t>
-      </w:r>
-    </w:p>
-    <w:p>
-      <w:r>
-        <w:t xml:space="preserve">\item Safety distance </w:t>
-      </w:r>
-      <w:proofErr w:type="gramStart"/>
-      <w:r>
-        <w:t>is  $</w:t>
-      </w:r>
-      <w:proofErr w:type="spellStart"/>
-      <w:proofErr w:type="gramEnd"/>
-      <w:r>
-        <w:t>dist</w:t>
-      </w:r>
-      <w:proofErr w:type="spellEnd"/>
-      <w:r>
-        <w:t>_{safety} = 5 m$</w:t>
-      </w:r>
-    </w:p>
-    <w:p>
-      <w:r>
-        <w:t>\item $</w:t>
-      </w:r>
-      <w:proofErr w:type="spellStart"/>
-      <w:r>
-        <w:t>accel</w:t>
-      </w:r>
-      <w:proofErr w:type="spellEnd"/>
-      <w:r>
-        <w:t xml:space="preserve">_{high}, </w:t>
-      </w:r>
-      <w:proofErr w:type="spellStart"/>
-      <w:r>
-        <w:t>accel</w:t>
-      </w:r>
-      <w:proofErr w:type="spellEnd"/>
-      <w:r>
-        <w:t xml:space="preserve">_{low}, </w:t>
-      </w:r>
-      <w:proofErr w:type="spellStart"/>
-      <w:r>
-        <w:t>accel</w:t>
-      </w:r>
-      <w:proofErr w:type="spellEnd"/>
-      <w:r>
-        <w:t xml:space="preserve">_{zero}, </w:t>
-      </w:r>
-      <w:proofErr w:type="spellStart"/>
-      <w:r>
-        <w:t>decel</w:t>
-      </w:r>
-      <w:proofErr w:type="spellEnd"/>
-      <w:r>
-        <w:t xml:space="preserve">_{low}, </w:t>
-      </w:r>
-      <w:proofErr w:type="spellStart"/>
-      <w:r>
-        <w:t>decel</w:t>
-      </w:r>
-      <w:proofErr w:type="spellEnd"/>
-      <w:r>
-        <w:t>{high} = {2, 1, 0, -1, -2} m/s^2$</w:t>
+        <w:tab/>
+      </w:r>
+    </w:p>
+    <w:p>
+      <w:r>
+        <w:t xml:space="preserve">    \item \</w:t>
+      </w:r>
+      <w:proofErr w:type="spellStart"/>
+      <w:r>
+        <w:t>textbf</w:t>
+      </w:r>
+      <w:proofErr w:type="spellEnd"/>
+      <w:r>
+        <w:t xml:space="preserve">{Environment:} An environment defines what the agent interacts with. It receives states and actions and generate new states and plays a role as an online data generator. </w:t>
+      </w:r>
+    </w:p>
+    <w:p>
+      <w:r>
+        <w:t xml:space="preserve">    \item \</w:t>
+      </w:r>
+      <w:proofErr w:type="spellStart"/>
+      <w:proofErr w:type="gramStart"/>
+      <w:r>
+        <w:t>textbf</w:t>
+      </w:r>
+      <w:proofErr w:type="spellEnd"/>
+      <w:r>
+        <w:t>{</w:t>
+      </w:r>
+      <w:proofErr w:type="gramEnd"/>
+      <w:r>
+        <w:t xml:space="preserve">State Space:} A state is the input of the Deep Q Network. In this project, the stats </w:t>
+      </w:r>
+      <w:proofErr w:type="gramStart"/>
+      <w:r>
+        <w:t>is</w:t>
+      </w:r>
+      <w:proofErr w:type="gramEnd"/>
+      <w:r>
+        <w:t xml:space="preserve"> an image or a pixel array. It will be trained by a Deep Neural Network and predict the next actions.</w:t>
+      </w:r>
+    </w:p>
+    <w:p>
+      <w:r>
+        <w:t xml:space="preserve">    \item \</w:t>
+      </w:r>
+      <w:proofErr w:type="spellStart"/>
+      <w:proofErr w:type="gramStart"/>
+      <w:r>
+        <w:t>textbf</w:t>
+      </w:r>
+      <w:proofErr w:type="spellEnd"/>
+      <w:r>
+        <w:t>{</w:t>
+      </w:r>
+      <w:proofErr w:type="gramEnd"/>
+      <w:r>
+        <w:t>Action Space:} An action space could be discrete and continuous. It defines the all classes that would be generated from the Deep Q Network. A bigger action space indicates a bigger room for an agent to learn and improve but also means a much complexity to train.</w:t>
+      </w:r>
+    </w:p>
+    <w:p>
+      <w:r>
+        <w:t xml:space="preserve">    \item \</w:t>
+      </w:r>
+      <w:proofErr w:type="spellStart"/>
+      <w:proofErr w:type="gramStart"/>
+      <w:r>
+        <w:t>textbf</w:t>
+      </w:r>
+      <w:proofErr w:type="spellEnd"/>
+      <w:r>
+        <w:t>{</w:t>
+      </w:r>
+      <w:proofErr w:type="gramEnd"/>
+      <w:r>
+        <w:t>Reward Functions:} The reward function determines in which way we would like the agent to grow. For example, we would define a bigger reward for the car to stay in the middle of the road than in the side of the road. It can be a discrete or a continuous function.</w:t>
+      </w:r>
+    </w:p>
+    <w:p>
+      <w:r>
+        <w:t xml:space="preserve">    \item \</w:t>
+      </w:r>
+      <w:proofErr w:type="spellStart"/>
+      <w:proofErr w:type="gramStart"/>
+      <w:r>
+        <w:t>textbf</w:t>
+      </w:r>
+      <w:proofErr w:type="spellEnd"/>
+      <w:r>
+        <w:t>{</w:t>
+      </w:r>
+      <w:proofErr w:type="gramEnd"/>
+      <w:r>
+        <w:t xml:space="preserve">Deep Neural Network:} The Deep Neural Network is responsible to map the states to the Q values, which are corresponding to different actions by Q functions. </w:t>
+      </w:r>
+    </w:p>
+    <w:p>
+      <w:r>
+        <w:t xml:space="preserve">    \item \</w:t>
+      </w:r>
+      <w:proofErr w:type="spellStart"/>
+      <w:proofErr w:type="gramStart"/>
+      <w:r>
+        <w:t>textbf</w:t>
+      </w:r>
+      <w:proofErr w:type="spellEnd"/>
+      <w:r>
+        <w:t>{</w:t>
+      </w:r>
+      <w:proofErr w:type="gramEnd"/>
+      <w:r>
+        <w:t xml:space="preserve">Fine tune the </w:t>
+      </w:r>
+      <w:proofErr w:type="spellStart"/>
+      <w:r>
+        <w:t>Hyperparameters</w:t>
+      </w:r>
+      <w:proofErr w:type="spellEnd"/>
+      <w:r>
+        <w:t xml:space="preserve">:} By fine tuning the </w:t>
+      </w:r>
+      <w:proofErr w:type="spellStart"/>
+      <w:r>
+        <w:t>hyperparameters</w:t>
+      </w:r>
+      <w:proofErr w:type="spellEnd"/>
+      <w:r>
+        <w:t xml:space="preserve">, we try to maximize the ability of the defined Deep Q Network. It can be subtle to modify the </w:t>
+      </w:r>
+      <w:proofErr w:type="spellStart"/>
+      <w:r>
+        <w:t>hyperparameter</w:t>
+      </w:r>
+      <w:proofErr w:type="spellEnd"/>
+      <w:r>
+        <w:t xml:space="preserve"> values which might change the output in different ways, like effecting the time of the convergence, the prediction accuracy, </w:t>
+      </w:r>
+      <w:proofErr w:type="spellStart"/>
+      <w:r>
+        <w:t>overfitting</w:t>
+      </w:r>
+      <w:proofErr w:type="spellEnd"/>
+      <w:r>
+        <w:t xml:space="preserve"> or </w:t>
+      </w:r>
+      <w:proofErr w:type="spellStart"/>
+      <w:r>
+        <w:t>underfitting</w:t>
+      </w:r>
+      <w:proofErr w:type="spellEnd"/>
+      <w:r>
+        <w:t xml:space="preserve"> and robustness.</w:t>
+      </w:r>
+    </w:p>
+    <w:p>
+      <w:r>
+        <w:t xml:space="preserve">    </w:t>
       </w:r>
     </w:p>
     <w:p>
       <w:r>
         <w:t>\end{itemize}</w:t>
-      </w:r>
-    </w:p>
-    <w:p/>
-    <w:p>
-      <w:r>
-        <w:t>\begin{figure}[h]</w:t>
-      </w:r>
-    </w:p>
-    <w:p>
-      <w:r>
-        <w:t>\centering</w:t>
-      </w:r>
-    </w:p>
-    <w:p>
-      <w:r>
-        <w:t>\</w:t>
-      </w:r>
-      <w:proofErr w:type="spellStart"/>
-      <w:r>
-        <w:t>includegraphics</w:t>
-      </w:r>
-      <w:proofErr w:type="spellEnd"/>
-      <w:r>
-        <w:t>[width=1.0\</w:t>
-      </w:r>
-      <w:proofErr w:type="spellStart"/>
-      <w:proofErr w:type="gramStart"/>
-      <w:r>
-        <w:t>textwidth</w:t>
-      </w:r>
-      <w:proofErr w:type="spellEnd"/>
-      <w:r>
-        <w:t>]{</w:t>
-      </w:r>
-      <w:proofErr w:type="gramEnd"/>
-      <w:r>
-        <w:t>figs/ch5/agent1-reward-history-epoch-1000-b}</w:t>
-      </w:r>
-    </w:p>
-    <w:p>
-      <w:r>
-        <w:t>\</w:t>
-      </w:r>
-      <w:proofErr w:type="gramStart"/>
-      <w:r>
-        <w:t>caption{</w:t>
-      </w:r>
-      <w:proofErr w:type="gramEnd"/>
-      <w:r>
-        <w:t>The reward history of training for Adaptive Cruise Control in Case 2.}</w:t>
-      </w:r>
-    </w:p>
-    <w:p>
-      <w:r>
-        <w:t>\label{fig:res-1-b}</w:t>
-      </w:r>
-    </w:p>
-    <w:p>
-      <w:r>
-        <w:t>\end{figure}</w:t>
-      </w:r>
-    </w:p>
-    <w:p/>
-    <w:p>
-      <w:r>
-        <w:t>Fig. \ref{fig:res-1-b} provides the plot of the total accumulated rewards i.e., value function achieved for each episode. We observe that the value function converges after 1,000 episodes and high total reward is steadily attained after convergence.</w:t>
-      </w:r>
-    </w:p>
-    <w:p/>
-    <w:p>
-      <w:pPr>
-        <w:pStyle w:val="Heading2"/>
-      </w:pPr>
-      <w:r>
-        <w:t xml:space="preserve">5.3 </w:t>
-      </w:r>
-      <w:r>
-        <w:t>T</w:t>
-      </w:r>
-      <w:r>
-        <w:t>raining for Lateral Motion only</w:t>
-      </w:r>
-    </w:p>
-    <w:p/>
-    <w:p>
-      <w:r>
-        <w:t>\begin{figure}[h]</w:t>
-      </w:r>
-    </w:p>
-    <w:p>
-      <w:r>
-        <w:t>\centering</w:t>
-      </w:r>
-    </w:p>
-    <w:p>
-      <w:r>
-        <w:t>\</w:t>
-      </w:r>
-      <w:proofErr w:type="spellStart"/>
-      <w:r>
-        <w:t>includegraphics</w:t>
-      </w:r>
-      <w:proofErr w:type="spellEnd"/>
-      <w:r>
-        <w:t>[width=1.0\</w:t>
-      </w:r>
-      <w:proofErr w:type="spellStart"/>
-      <w:proofErr w:type="gramStart"/>
-      <w:r>
-        <w:t>textwidth</w:t>
-      </w:r>
-      <w:proofErr w:type="spellEnd"/>
-      <w:r>
-        <w:t>]{</w:t>
-      </w:r>
-      <w:proofErr w:type="gramEnd"/>
-      <w:r>
-        <w:t>figs/magic}</w:t>
-      </w:r>
-    </w:p>
-    <w:p>
-      <w:r>
-        <w:t>\</w:t>
-      </w:r>
-      <w:proofErr w:type="gramStart"/>
-      <w:r>
-        <w:t>caption{</w:t>
-      </w:r>
-      <w:proofErr w:type="gramEnd"/>
-      <w:r>
-        <w:t>The architecture of Deep Neural Network.}</w:t>
-      </w:r>
-    </w:p>
-    <w:p>
-      <w:r>
-        <w:t>\label{</w:t>
-      </w:r>
-      <w:proofErr w:type="spellStart"/>
-      <w:proofErr w:type="gramStart"/>
-      <w:r>
-        <w:t>fig:dnn</w:t>
-      </w:r>
-      <w:proofErr w:type="spellEnd"/>
-      <w:proofErr w:type="gramEnd"/>
-      <w:r>
-        <w:t>}</w:t>
-      </w:r>
-    </w:p>
-    <w:p>
-      <w:r>
-        <w:t>\end{figure}</w:t>
-      </w:r>
-    </w:p>
-    <w:p/>
-    <w:p>
-      <w:r>
-        <w:t xml:space="preserve">The neural network used for the DQN consists of the fully-connected layers with five hidden layers. </w:t>
-      </w:r>
-      <w:proofErr w:type="spellStart"/>
-      <w:r>
-        <w:t>RMSProp</w:t>
-      </w:r>
-      <w:proofErr w:type="spellEnd"/>
-      <w:r>
-        <w:t xml:space="preserve"> algorithm is used to minimize the loss with learning rate $\epsilon = 0.0005$. The number of position data samples used as a state is set to $n = 5$. We set the size of the replay memory to 10,000. We set the replay batch size to 32 and trauma batch size to 10. The summary of the DQN configurations used for our experiments is provided below:</w:t>
-      </w:r>
-    </w:p>
-    <w:p/>
-    <w:p>
-      <w:r>
-        <w:t>\begin{itemize}</w:t>
-      </w:r>
-    </w:p>
-    <w:p>
-      <w:r>
-        <w:t>\item State buffer size: n = 5</w:t>
-      </w:r>
-    </w:p>
-    <w:p>
-      <w:r>
-        <w:t>\item Network architecture: fully-connected feed-forward network</w:t>
-      </w:r>
-    </w:p>
-    <w:p>
-      <w:r>
-        <w:t xml:space="preserve">\item Nonlinear function: leaky </w:t>
-      </w:r>
-      <w:proofErr w:type="spellStart"/>
-      <w:r>
-        <w:t>ReLU</w:t>
-      </w:r>
-      <w:proofErr w:type="spellEnd"/>
-      <w:r>
-        <w:t xml:space="preserve"> [13]</w:t>
-      </w:r>
-    </w:p>
-    <w:p>
-      <w:r>
-        <w:t xml:space="preserve">\item Number of nodes for each </w:t>
-      </w:r>
-      <w:proofErr w:type="gramStart"/>
-      <w:r>
-        <w:t>layers :</w:t>
-      </w:r>
-      <w:proofErr w:type="gramEnd"/>
-      <w:r>
-        <w:t xml:space="preserve"> [17 (Input layer), 100, 70, 50, 70, 100, 27 (Output layer)]</w:t>
-      </w:r>
-    </w:p>
-    <w:p>
-      <w:r>
-        <w:t xml:space="preserve">\item </w:t>
-      </w:r>
-      <w:proofErr w:type="spellStart"/>
-      <w:r>
-        <w:t>RMSProp</w:t>
-      </w:r>
-      <w:proofErr w:type="spellEnd"/>
-      <w:r>
-        <w:t xml:space="preserve"> optimizer with learning rate 0.0005 [14]</w:t>
-      </w:r>
-    </w:p>
-    <w:p>
-      <w:r>
-        <w:t>\item Replay memory size: 10,000</w:t>
-      </w:r>
-    </w:p>
-    <w:p>
-      <w:r>
-        <w:t>\item Replay batch size: 32</w:t>
-      </w:r>
-    </w:p>
-    <w:p>
-      <w:r>
-        <w:t>\end{itemize}</w:t>
-      </w:r>
-    </w:p>
-    <w:p/>
-    <w:p>
-      <w:r>
-        <w:t>\</w:t>
-      </w:r>
-      <w:proofErr w:type="gramStart"/>
-      <w:r>
-        <w:t>subsection{</w:t>
-      </w:r>
-      <w:proofErr w:type="gramEnd"/>
-      <w:r>
-        <w:t>Case 1: The neighboring vehicles are at constant speeds.}</w:t>
-      </w:r>
-    </w:p>
-    <w:p/>
-    <w:p>
-      <w:r>
-        <w:t>The parameters are set as below,</w:t>
-      </w:r>
-    </w:p>
-    <w:p/>
-    <w:p>
-      <w:r>
-        <w:t>\begin{itemize}</w:t>
-      </w:r>
-    </w:p>
-    <w:p>
-      <w:r>
-        <w:t>\item Cruise speeds in Lane 0, 1and 2 are $</w:t>
-      </w:r>
-      <w:proofErr w:type="spellStart"/>
-      <w:r>
-        <w:t>vel</w:t>
-      </w:r>
-      <w:proofErr w:type="spellEnd"/>
-      <w:r>
-        <w:t xml:space="preserve">_{lane0}, </w:t>
-      </w:r>
-      <w:proofErr w:type="spellStart"/>
-      <w:r>
-        <w:t>vel</w:t>
-      </w:r>
-      <w:proofErr w:type="spellEnd"/>
-      <w:r>
-        <w:t xml:space="preserve">_{lane1}, </w:t>
-      </w:r>
-      <w:proofErr w:type="spellStart"/>
-      <w:r>
-        <w:t>vel</w:t>
-      </w:r>
-      <w:proofErr w:type="spellEnd"/>
-      <w:r>
-        <w:t>_{lane2} = {12, 10, 8} m/s$ which means Lane 0, 1 and 2 are Fast Lane, Medium Lane and Slow Lane.</w:t>
-      </w:r>
-    </w:p>
-    <w:p>
-      <w:r>
-        <w:t>\item Safety distance is $</w:t>
-      </w:r>
-      <w:proofErr w:type="spellStart"/>
-      <w:r>
-        <w:t>dist</w:t>
-      </w:r>
-      <w:proofErr w:type="spellEnd"/>
-      <w:r>
-        <w:t>_{safety} = 5 m$</w:t>
-      </w:r>
-    </w:p>
-    <w:p>
-      <w:r>
-        <w:t>\item $</w:t>
-      </w:r>
-      <w:proofErr w:type="spellStart"/>
-      <w:r>
-        <w:t>accel</w:t>
-      </w:r>
-      <w:proofErr w:type="spellEnd"/>
-      <w:r>
-        <w:t xml:space="preserve">_{high}, </w:t>
-      </w:r>
-      <w:proofErr w:type="spellStart"/>
-      <w:r>
-        <w:t>accel</w:t>
-      </w:r>
-      <w:proofErr w:type="spellEnd"/>
-      <w:r>
-        <w:t xml:space="preserve">_{low}, </w:t>
-      </w:r>
-      <w:proofErr w:type="spellStart"/>
-      <w:r>
-        <w:t>accel</w:t>
-      </w:r>
-      <w:proofErr w:type="spellEnd"/>
-      <w:r>
-        <w:t xml:space="preserve">_{zero}, </w:t>
-      </w:r>
-      <w:proofErr w:type="spellStart"/>
-      <w:r>
-        <w:t>decel</w:t>
-      </w:r>
-      <w:proofErr w:type="spellEnd"/>
-      <w:r>
-        <w:t xml:space="preserve">_{low}, </w:t>
-      </w:r>
-      <w:proofErr w:type="spellStart"/>
-      <w:r>
-        <w:t>decel</w:t>
-      </w:r>
-      <w:proofErr w:type="spellEnd"/>
-      <w:r>
-        <w:t>_{high} = {2, 1, 0, -1, -2} m/s^2$</w:t>
-      </w:r>
-    </w:p>
-    <w:p>
-      <w:r>
-        <w:t>\end{itemize}</w:t>
-      </w:r>
-    </w:p>
-    <w:p/>
-    <w:p>
-      <w:r>
-        <w:t>\begin{figure}[h]</w:t>
-      </w:r>
-    </w:p>
-    <w:p>
-      <w:r>
-        <w:t>\centering</w:t>
-      </w:r>
-    </w:p>
-    <w:p>
-      <w:r>
-        <w:t>\</w:t>
-      </w:r>
-      <w:proofErr w:type="spellStart"/>
-      <w:r>
-        <w:t>includegraphics</w:t>
-      </w:r>
-      <w:proofErr w:type="spellEnd"/>
-      <w:r>
-        <w:t>[width=1.0\</w:t>
-      </w:r>
-      <w:proofErr w:type="spellStart"/>
-      <w:proofErr w:type="gramStart"/>
-      <w:r>
-        <w:t>textwidth</w:t>
-      </w:r>
-      <w:proofErr w:type="spellEnd"/>
-      <w:r>
-        <w:t>]{</w:t>
-      </w:r>
-      <w:proofErr w:type="gramEnd"/>
-      <w:r>
-        <w:t>figs/ch5/agent1-reward-history-epoch-1000-a}</w:t>
-      </w:r>
-    </w:p>
-    <w:p>
-      <w:r>
-        <w:t>\</w:t>
-      </w:r>
-      <w:proofErr w:type="gramStart"/>
-      <w:r>
-        <w:t>caption{</w:t>
-      </w:r>
-      <w:proofErr w:type="gramEnd"/>
-      <w:r>
-        <w:t>The reward history of training for Adaptive Cruise Control in Case 1.}</w:t>
-      </w:r>
-    </w:p>
-    <w:p>
-      <w:r>
-        <w:t>\label{fig:res-1-a}</w:t>
-      </w:r>
-    </w:p>
-    <w:p>
-      <w:r>
-        <w:t>\end{figure}</w:t>
-      </w:r>
-    </w:p>
-    <w:p/>
-    <w:p>
-      <w:r>
-        <w:t>Fig. \ref{fig:res-1-a} provides the plot of the total accumulated rewards i.e., value function achieved for each episode. We observe that the value function converges after 750 episodes and high total reward is steadily attained after convergence.</w:t>
-      </w:r>
-    </w:p>
-    <w:p/>
-    <w:p>
-      <w:r>
-        <w:t>\</w:t>
-      </w:r>
-      <w:proofErr w:type="gramStart"/>
-      <w:r>
-        <w:t>subsection{</w:t>
-      </w:r>
-      <w:proofErr w:type="gramEnd"/>
-      <w:r>
-        <w:t>Case 2: The neighboring vehicles are at erratic speeds.}</w:t>
-      </w:r>
-    </w:p>
-    <w:p/>
-    <w:p>
-      <w:r>
-        <w:t>\begin{figure}[h]</w:t>
-      </w:r>
-    </w:p>
-    <w:p>
-      <w:r>
-        <w:t>\centering</w:t>
-      </w:r>
-    </w:p>
-    <w:p>
-      <w:r>
-        <w:t>\</w:t>
-      </w:r>
-      <w:proofErr w:type="spellStart"/>
-      <w:r>
-        <w:t>includegraphics</w:t>
-      </w:r>
-      <w:proofErr w:type="spellEnd"/>
-      <w:r>
-        <w:t>[width=0.5\</w:t>
-      </w:r>
-      <w:proofErr w:type="spellStart"/>
-      <w:proofErr w:type="gramStart"/>
-      <w:r>
-        <w:t>textwidth</w:t>
-      </w:r>
-      <w:proofErr w:type="spellEnd"/>
-      <w:r>
-        <w:t>]{</w:t>
-      </w:r>
-      <w:proofErr w:type="gramEnd"/>
-      <w:r>
-        <w:t>figs/magic}</w:t>
-      </w:r>
-    </w:p>
-    <w:p>
-      <w:r>
-        <w:t>\</w:t>
-      </w:r>
-      <w:proofErr w:type="gramStart"/>
-      <w:r>
-        <w:t>caption{</w:t>
-      </w:r>
-      <w:proofErr w:type="gramEnd"/>
-      <w:r>
-        <w:t>The speed variance of vehicle in each lane.}</w:t>
-      </w:r>
-    </w:p>
-    <w:p>
-      <w:r>
-        <w:t>\label{</w:t>
-      </w:r>
-      <w:proofErr w:type="spellStart"/>
-      <w:proofErr w:type="gramStart"/>
-      <w:r>
-        <w:t>fig:erratic</w:t>
-      </w:r>
-      <w:proofErr w:type="gramEnd"/>
-      <w:r>
-        <w:t>-curve</w:t>
-      </w:r>
-      <w:proofErr w:type="spellEnd"/>
-      <w:r>
-        <w:t>}</w:t>
-      </w:r>
-    </w:p>
-    <w:p>
-      <w:r>
-        <w:t>\end{figure}</w:t>
-      </w:r>
-    </w:p>
-    <w:p/>
-    <w:p>
-      <w:r>
-        <w:t>The parameters are set as below,</w:t>
-      </w:r>
-    </w:p>
-    <w:p/>
-    <w:p>
-      <w:r>
-        <w:t>\begin{itemize}</w:t>
-      </w:r>
-    </w:p>
-    <w:p>
-      <w:r>
-        <w:t xml:space="preserve">\item The speed of the vehicle except for the ego vehicle in each lane would follow a sine curve, a period of zero value and a period of </w:t>
-      </w:r>
-      <w:proofErr w:type="spellStart"/>
-      <w:r>
-        <w:t>costant</w:t>
-      </w:r>
-      <w:proofErr w:type="spellEnd"/>
-      <w:r>
-        <w:t xml:space="preserve"> non-zero value as shown in Fig.  \ref{</w:t>
-      </w:r>
-      <w:proofErr w:type="spellStart"/>
-      <w:proofErr w:type="gramStart"/>
-      <w:r>
-        <w:t>fig:erratic</w:t>
-      </w:r>
-      <w:proofErr w:type="gramEnd"/>
-      <w:r>
-        <w:t>-curve</w:t>
-      </w:r>
-      <w:proofErr w:type="spellEnd"/>
-      <w:r>
-        <w:t>}.</w:t>
-      </w:r>
-    </w:p>
-    <w:p>
-      <w:r>
-        <w:t xml:space="preserve">\item Safety distance </w:t>
-      </w:r>
-      <w:proofErr w:type="gramStart"/>
-      <w:r>
-        <w:t>is  $</w:t>
-      </w:r>
-      <w:proofErr w:type="spellStart"/>
-      <w:proofErr w:type="gramEnd"/>
-      <w:r>
-        <w:t>dist</w:t>
-      </w:r>
-      <w:proofErr w:type="spellEnd"/>
-      <w:r>
-        <w:t>_{safety} = 5 m$</w:t>
-      </w:r>
-    </w:p>
-    <w:p>
-      <w:r>
-        <w:t>\item $</w:t>
-      </w:r>
-      <w:proofErr w:type="spellStart"/>
-      <w:r>
-        <w:t>accel</w:t>
-      </w:r>
-      <w:proofErr w:type="spellEnd"/>
-      <w:r>
-        <w:t xml:space="preserve">_{high}, </w:t>
-      </w:r>
-      <w:proofErr w:type="spellStart"/>
-      <w:r>
-        <w:t>accel</w:t>
-      </w:r>
-      <w:proofErr w:type="spellEnd"/>
-      <w:r>
-        <w:t xml:space="preserve">_{low}, </w:t>
-      </w:r>
-      <w:proofErr w:type="spellStart"/>
-      <w:r>
-        <w:t>accel</w:t>
-      </w:r>
-      <w:proofErr w:type="spellEnd"/>
-      <w:r>
-        <w:t xml:space="preserve">_{zero}, </w:t>
-      </w:r>
-      <w:proofErr w:type="spellStart"/>
-      <w:r>
-        <w:t>decel</w:t>
-      </w:r>
-      <w:proofErr w:type="spellEnd"/>
-      <w:r>
-        <w:t xml:space="preserve">_{low}, </w:t>
-      </w:r>
-      <w:proofErr w:type="spellStart"/>
-      <w:r>
-        <w:t>decel</w:t>
-      </w:r>
-      <w:proofErr w:type="spellEnd"/>
-      <w:r>
-        <w:t>{high} = {2, 1, 0, -1, -2} m/s^2$</w:t>
-      </w:r>
-    </w:p>
-    <w:p>
-      <w:r>
-        <w:t>\end{itemize}</w:t>
-      </w:r>
-    </w:p>
-    <w:p/>
-    <w:p>
-      <w:r>
-        <w:t>\begin{figure}[h]</w:t>
-      </w:r>
-    </w:p>
-    <w:p>
-      <w:r>
-        <w:t>\centering</w:t>
-      </w:r>
-    </w:p>
-    <w:p>
-      <w:r>
-        <w:t>\</w:t>
-      </w:r>
-      <w:proofErr w:type="spellStart"/>
-      <w:r>
-        <w:t>includegraphics</w:t>
-      </w:r>
-      <w:proofErr w:type="spellEnd"/>
-      <w:r>
-        <w:t>[width=1.0\</w:t>
-      </w:r>
-      <w:proofErr w:type="spellStart"/>
-      <w:proofErr w:type="gramStart"/>
-      <w:r>
-        <w:t>textwidth</w:t>
-      </w:r>
-      <w:proofErr w:type="spellEnd"/>
-      <w:r>
-        <w:t>]{</w:t>
-      </w:r>
-      <w:proofErr w:type="gramEnd"/>
-      <w:r>
-        <w:t>figs/ch5/agent1-reward-history-epoch-1000-b}</w:t>
-      </w:r>
-    </w:p>
-    <w:p>
-      <w:r>
-        <w:t>\</w:t>
-      </w:r>
-      <w:proofErr w:type="gramStart"/>
-      <w:r>
-        <w:t>caption{</w:t>
-      </w:r>
-      <w:proofErr w:type="gramEnd"/>
-      <w:r>
-        <w:t>The reward history of training for Adaptive Cruise Control in Case 2.}</w:t>
-      </w:r>
-    </w:p>
-    <w:p>
-      <w:r>
-        <w:t>\label{fig:res-1-b}</w:t>
-      </w:r>
-    </w:p>
-    <w:p>
-      <w:r>
-        <w:t>\end{figure}</w:t>
-      </w:r>
-    </w:p>
-    <w:p/>
-    <w:p>
-      <w:r>
-        <w:t>Fig. \ref{fig:res-1-b} provides the plot of the total accumulated rewards i.e., value function achieved for each episode. We observe that the value function converges after 1,000 episodes and high total reward is steadily attained after convergence.</w:t>
-      </w:r>
-    </w:p>
-    <w:p/>
-    <w:p>
-      <w:pPr>
-        <w:pStyle w:val="Heading2"/>
-      </w:pPr>
-      <w:r>
-        <w:t>5.4 Training for Combined Motion</w:t>
-      </w:r>
-    </w:p>
-    <w:p/>
-    <w:p>
-      <w:r>
-        <w:t xml:space="preserve">The neural network used for the DQN consists of the fully-connected layers with five hidden layers. </w:t>
-      </w:r>
-      <w:proofErr w:type="spellStart"/>
-      <w:r>
-        <w:t>RMSProp</w:t>
-      </w:r>
-      <w:proofErr w:type="spellEnd"/>
-      <w:r>
-        <w:t xml:space="preserve"> algorithm [14] is used to minimize the loss with learning </w:t>
-      </w:r>
-      <w:proofErr w:type="gramStart"/>
-      <w:r>
-        <w:t>rate ?</w:t>
-      </w:r>
-      <w:proofErr w:type="gramEnd"/>
-      <w:r>
-        <w:t xml:space="preserve"> = 0.0005. The number of position data samples used as a state is set to n = 5. We set the size of the replay memory to 10,000. We set the replay batch size to 32 and trauma batch size to 10. The summary of the DQN configurations used for our experiments is provided below:</w:t>
-      </w:r>
-    </w:p>
-    <w:p/>
-    <w:p>
-      <w:r>
-        <w:t>\begin{itemize}</w:t>
-      </w:r>
-    </w:p>
-    <w:p>
-      <w:r>
-        <w:t>\item State buffer size: n = 5</w:t>
-      </w:r>
-    </w:p>
-    <w:p>
-      <w:r>
-        <w:t>\item Network architecture: fully-connected feed-forward network</w:t>
-      </w:r>
-    </w:p>
-    <w:p>
-      <w:r>
-        <w:t xml:space="preserve">\item Nonlinear function: leaky </w:t>
-      </w:r>
-      <w:proofErr w:type="spellStart"/>
-      <w:r>
-        <w:t>ReLU</w:t>
-      </w:r>
-      <w:proofErr w:type="spellEnd"/>
-      <w:r>
-        <w:t xml:space="preserve"> [13]</w:t>
-      </w:r>
-    </w:p>
-    <w:p>
-      <w:r>
-        <w:t xml:space="preserve">\item Number of nodes for each </w:t>
-      </w:r>
-      <w:proofErr w:type="gramStart"/>
-      <w:r>
-        <w:t>layers :</w:t>
-      </w:r>
-      <w:proofErr w:type="gramEnd"/>
-      <w:r>
-        <w:t xml:space="preserve"> [17 (Input layer), 100, 70, 50, 70, 100, 27 (Output layer)]</w:t>
-      </w:r>
-    </w:p>
-    <w:p>
-      <w:r>
-        <w:t xml:space="preserve">\item </w:t>
-      </w:r>
-      <w:proofErr w:type="spellStart"/>
-      <w:r>
-        <w:t>RMSProp</w:t>
-      </w:r>
-      <w:proofErr w:type="spellEnd"/>
-      <w:r>
-        <w:t xml:space="preserve"> optimizer with learning rate 0.0005 [14]</w:t>
-      </w:r>
-    </w:p>
-    <w:p>
-      <w:r>
-        <w:t>\item Replay memory size: 10,000</w:t>
-      </w:r>
-    </w:p>
-    <w:p>
-      <w:r>
-        <w:t>\item Replay batch size: 32</w:t>
-      </w:r>
-    </w:p>
-    <w:p>
-      <w:r>
-        <w:t>\end{itemize}</w:t>
-      </w:r>
-    </w:p>
-    <w:p/>
-    <w:p>
-      <w:r>
-        <w:t>The parameters are set as below,</w:t>
-      </w:r>
-    </w:p>
-    <w:p/>
-    <w:p>
-      <w:r>
-        <w:t>\begin{itemize}</w:t>
-      </w:r>
-    </w:p>
-    <w:p>
-      <w:r>
-        <w:t>\item Cruise speeds in Lane 0, 1and 2 are $</w:t>
-      </w:r>
-      <w:proofErr w:type="spellStart"/>
-      <w:r>
-        <w:t>vel</w:t>
-      </w:r>
-      <w:proofErr w:type="spellEnd"/>
-      <w:r>
-        <w:t xml:space="preserve">_{lane0}, </w:t>
-      </w:r>
-      <w:proofErr w:type="spellStart"/>
-      <w:r>
-        <w:t>vel</w:t>
-      </w:r>
-      <w:proofErr w:type="spellEnd"/>
-      <w:r>
-        <w:t xml:space="preserve">_{lane1}, </w:t>
-      </w:r>
-      <w:proofErr w:type="spellStart"/>
-      <w:r>
-        <w:t>vel</w:t>
-      </w:r>
-      <w:proofErr w:type="spellEnd"/>
-      <w:r>
-        <w:t>_{lane2} = {12, 10, 8} m/s$ which means Lane 0, 1 and 2 are Fast Lane, Slow Lane.</w:t>
-      </w:r>
-    </w:p>
-    <w:p>
-      <w:r>
-        <w:t>\item Safety distance is $</w:t>
-      </w:r>
-      <w:proofErr w:type="spellStart"/>
-      <w:r>
-        <w:t>dist</w:t>
-      </w:r>
-      <w:proofErr w:type="spellEnd"/>
-      <w:r>
-        <w:t>_{safety} = 5 m$</w:t>
-      </w:r>
-    </w:p>
-    <w:p>
-      <w:r>
-        <w:t>\item $</w:t>
-      </w:r>
-      <w:proofErr w:type="spellStart"/>
-      <w:r>
-        <w:t>accel</w:t>
-      </w:r>
-      <w:proofErr w:type="spellEnd"/>
-      <w:r>
-        <w:t xml:space="preserve">_{high}, </w:t>
-      </w:r>
-      <w:proofErr w:type="spellStart"/>
-      <w:r>
-        <w:t>accel</w:t>
-      </w:r>
-      <w:proofErr w:type="spellEnd"/>
-      <w:r>
-        <w:t xml:space="preserve">_{low}, </w:t>
-      </w:r>
-      <w:proofErr w:type="spellStart"/>
-      <w:r>
-        <w:t>accel</w:t>
-      </w:r>
-      <w:proofErr w:type="spellEnd"/>
-      <w:r>
-        <w:t xml:space="preserve">_{zero}, </w:t>
-      </w:r>
-      <w:proofErr w:type="spellStart"/>
-      <w:r>
-        <w:t>decel</w:t>
-      </w:r>
-      <w:proofErr w:type="spellEnd"/>
-      <w:r>
-        <w:t xml:space="preserve">_{low}, </w:t>
-      </w:r>
-      <w:proofErr w:type="spellStart"/>
-      <w:r>
-        <w:t>decel</w:t>
-      </w:r>
-      <w:proofErr w:type="spellEnd"/>
-      <w:r>
-        <w:t>{high} = {2, 1, 0, -1, -2} m/s^2$</w:t>
-      </w:r>
-    </w:p>
-    <w:p>
-      <w:r>
-        <w:t>\end{itemize}</w:t>
-      </w:r>
-    </w:p>
-    <w:p/>
-    <w:p>
-      <w:r>
-        <w:t>\begin{figure}[h]</w:t>
-      </w:r>
-    </w:p>
-    <w:p>
-      <w:r>
-        <w:t>\centering</w:t>
-      </w:r>
-    </w:p>
-    <w:p>
-      <w:r>
-        <w:t>\</w:t>
-      </w:r>
-      <w:proofErr w:type="spellStart"/>
-      <w:r>
-        <w:t>includegraphics</w:t>
-      </w:r>
-      <w:proofErr w:type="spellEnd"/>
-      <w:r>
-        <w:t>[width=1.0\</w:t>
-      </w:r>
-      <w:proofErr w:type="spellStart"/>
-      <w:proofErr w:type="gramStart"/>
-      <w:r>
-        <w:t>textwidth</w:t>
-      </w:r>
-      <w:proofErr w:type="spellEnd"/>
-      <w:r>
-        <w:t>]{</w:t>
-      </w:r>
-      <w:proofErr w:type="gramEnd"/>
-      <w:r>
-        <w:t>figs/ch5/agent2-vehicle-reward-history-epoch-3000-std-track}</w:t>
-      </w:r>
-    </w:p>
-    <w:p>
-      <w:r>
-        <w:t>\</w:t>
-      </w:r>
-      <w:proofErr w:type="gramStart"/>
-      <w:r>
-        <w:t>caption{</w:t>
-      </w:r>
-      <w:proofErr w:type="gramEnd"/>
-      <w:r>
-        <w:t>The reward history of training for full autonomous highway driving.}</w:t>
-      </w:r>
-    </w:p>
-    <w:p>
-      <w:r>
-        <w:t>\label{fig:res-2}</w:t>
-      </w:r>
-    </w:p>
-    <w:p>
-      <w:r>
-        <w:t>\end{figure}</w:t>
-      </w:r>
-    </w:p>
-    <w:p/>
-    <w:p>
-      <w:r>
-        <w:t>Fig. \ref{fig:res-2} provides the plot of the total accumulated rewards i.e., value function achieved for each episode. We observe that the value function converges after 2,000 episodes and high total reward is steadily attained after convergence.</w:t>
-      </w:r>
-    </w:p>
-    <w:p/>
-    <w:p>
-      <w:r>
-        <w:t>Both Agent1FCNN and Agent2FCNN failed to complete all the evaluation episodes without collisions, see Fig. 4 and Table VI. Naturally, Agent1FCNN solved a significantly higher fraction of the episodes and performed better than Agent2FCNN, since it only needed to decide when to change lanes, and not control the speed. In the beginning, it learned to always stay in its lane, and thereby solved all episodes without collisions, but reached a lower performance index than the reference model, see Fig. 5. With more training, it started to change lanes and performed reasonably well, but sometimes caused collisions. Agent2FCNN performed significantly worse and collided in 14\% of the episodes by the end of its training. A longer training run was carried out for Agent1FCNN and Agent2FCNN, but after 20 million iterations, the results were the same.</w:t>
       </w:r>
     </w:p>
     <w:p/>
@@ -10834,156 +10670,70 @@
         <w:pStyle w:val="Heading1"/>
       </w:pPr>
       <w:r>
-        <w:t xml:space="preserve">6. </w:t>
-      </w:r>
-      <w:r>
-        <w:t>Conclusions</w:t>
-      </w:r>
-    </w:p>
-    <w:p/>
-    <w:p>
-      <w:pPr>
-        <w:pStyle w:val="Heading2"/>
-      </w:pPr>
-      <w:r>
-        <w:t>6.1 Free-Form Visualization</w:t>
-      </w:r>
-    </w:p>
-    <w:p/>
-    <w:p>
-      <w:r>
-        <w:t xml:space="preserve">A </w:t>
-      </w:r>
-      <w:proofErr w:type="spellStart"/>
-      <w:r>
-        <w:t>Youtube</w:t>
-      </w:r>
-      <w:proofErr w:type="spellEnd"/>
-      <w:r>
-        <w:t xml:space="preserve"> video has also been uploaded with the link </w:t>
-      </w:r>
-      <w:r>
-        <w:t>****</w:t>
-      </w:r>
-      <w:r>
-        <w:t xml:space="preserve"> here and it shows how it performs after 17000 time steps' training. It shows a capacity to stay in the road though it has some difficulty choosing right actions when blocked by the guard bars. The guard covered part of its view and the always acceleration actions made it even hard to get out of the stuck.</w:t>
-      </w:r>
-    </w:p>
-    <w:p/>
-    <w:p>
-      <w:pPr>
-        <w:pStyle w:val="Heading3"/>
-      </w:pPr>
-      <w:r>
-        <w:t>6.1.1 Analysis</w:t>
-      </w:r>
-    </w:p>
-    <w:p/>
-    <w:p>
-      <w:r>
-        <w:t>As mentioned in Chapter 5, a simple reward function was used. Naturally, the choice of reward function strongly affects the resulting behavior. For example, when no penalty was given for a lane change, the agent found solutions where it constantly demanded lane changes in opposite directions, which made the vehicle drive in between two lanes. In this study, a simple reward function worked well, but for other cases a more careful design may be required. One way to determine a reward function that mimics human preferences is to use inverse reinforcement learning.</w:t>
-      </w:r>
-    </w:p>
-    <w:p/>
-    <w:p>
-      <w:r>
-        <w:t xml:space="preserve">The method presented in this paper requires no such hand crafted features, and instead uses the measured state. An important remark is that when training an agent by using the method presented in this paper, the agent will only be able to solve the type of situations that it is exposed to in the simulations. It is therefore important that the design of the simulated traffic environment covers the intended case. Furthermore, when using machine learning to produce a </w:t>
-      </w:r>
-      <w:proofErr w:type="spellStart"/>
-      <w:r>
-        <w:t>deci</w:t>
-      </w:r>
-      <w:proofErr w:type="spellEnd"/>
-      <w:r>
-        <w:t xml:space="preserve">- </w:t>
-      </w:r>
-      <w:proofErr w:type="spellStart"/>
-      <w:r>
-        <w:t>sion</w:t>
-      </w:r>
-      <w:proofErr w:type="spellEnd"/>
-      <w:r>
-        <w:t xml:space="preserve"> making function, it is hard to guarantee functional safety. Therefore, it is common to use an underlying safety layer, which verifies the safety of a planned trajectory before it is executed by the vehicle control system.</w:t>
-      </w:r>
-    </w:p>
-    <w:p/>
-    <w:p>
-      <w:pPr>
-        <w:pStyle w:val="Heading3"/>
-      </w:pPr>
-      <w:r>
-        <w:t>6.1.2 Reflection</w:t>
-      </w:r>
-    </w:p>
-    <w:p/>
-    <w:p>
-      <w:r>
-        <w:t>\subsection{Difficulties}</w:t>
-      </w:r>
-    </w:p>
-    <w:p/>
-    <w:p>
-      <w:r>
-        <w:t xml:space="preserve">The most difficult aspect of this project was that is extremely hard to stabilize reinforcement learning with non-linear function </w:t>
-      </w:r>
-      <w:proofErr w:type="spellStart"/>
-      <w:r>
-        <w:t>approximators</w:t>
-      </w:r>
-      <w:proofErr w:type="spellEnd"/>
-      <w:r>
-        <w:t>. There are plenty of tricks that can be used and hyper-parameters that need to be tuned to get it to work, such as exploration policy, discount factor, learning rate, number of episodes, batch size, experience pool size and initial value.</w:t>
-      </w:r>
-    </w:p>
-    <w:p/>
-    <w:p>
-      <w:r>
-        <w:t>All these techniques and parameters were selected by trial and error, and no systematic grid search was done due to the high computational cost. More than once it seemed that the implementation of the algorithms and techniques was incorrect, and it turned out that the wrong parameters were being used. A ``simple'' change such as decreasing $\epsilon$, or changing the neural network optimizer made big changes in the performance of the value function.</w:t>
-      </w:r>
-    </w:p>
-    <w:p/>
-    <w:p>
-      <w:r>
-        <w:t>Also a huge difficulty of a reinforcement learning problem could be the time lag between the action and the reward. When training with grouped actions off of the heuristic reward function, the reward for a given action was immediate, and this network showed the best performance. The next best performance came from a network based off of grouped actions, where actions were only a few steps removed from the next reward. Our worst performance came from the networks trained to estimate actions, where actions were several dozen steps removed from the next rewards.</w:t>
-      </w:r>
-    </w:p>
-    <w:p/>
-    <w:p>
-      <w:pPr>
-        <w:pStyle w:val="Heading3"/>
-      </w:pPr>
-      <w:r>
-        <w:t>6.1.3 General Pipeline</w:t>
-      </w:r>
-    </w:p>
-    <w:p/>
-    <w:p>
-      <w:r>
-        <w:t>In a Deep Q Network setting, there are several elements which we have to be careful to define.</w:t>
-      </w:r>
-    </w:p>
-    <w:p/>
-    <w:p>
-      <w:r>
-        <w:t>\begin{itemize}</w:t>
-      </w:r>
-    </w:p>
-    <w:p>
-      <w:r>
-        <w:tab/>
-      </w:r>
-    </w:p>
+        <w:t xml:space="preserve">7. </w:t>
+      </w:r>
+      <w:r>
+        <w:t>Future Work</w:t>
+      </w:r>
+    </w:p>
+    <w:p/>
+    <w:p>
+      <w:r>
+        <w:t>The main results of this paper show that a Deep Q-Network agent can be trained to make decisions in autonomous driving, without the need of any hand crafted features. The generality of the method was demonstrated by applying it to a highway environment with longitudinal motion control and combined longitudinal and lateral motion control. In both cases, the trained agents handled all episodes without collisions. % Another important conclusion is that, for the presented method, applying a CNN to high level input that represents interchangeable objects can both speed up the learning process and increase the performance of the trained agent.</w:t>
+      </w:r>
+    </w:p>
+    <w:p/>
+    <w:p>
+      <w:r>
+        <w:t>Topics for future work include to further analyze the generality of this method by applying it to other cases, such as crossings and roundabouts, and to systematically investigate the impact of different parameters and network architectures. Moreover, it would be interesting to apply prioritized experience replay [29], which is a method where important experiences are repeated more frequently during the training process. This could potentially improve and speed up the learning process.</w:t>
+      </w:r>
+    </w:p>
+    <w:p/>
+    <w:p>
+      <w:r>
+        <w:t>For future work on hardware, an analysis and testing of several different brands and models of LIDAR, radar, ultrasonic, and cameras can be carried out. This will further assist in determining what actual products will be adequate for the scope of the platform to be developed, particularly what is best to outfit the base sensor suite with. Research into developing a standard platform conversion kit that could be adaptable to a variety of autonomous base vehicles would be great for bringing research platform capability to those who want it.</w:t>
+      </w:r>
+    </w:p>
+    <w:p/>
+    <w:p>
+      <w:r>
+        <w:t>For an Autonomous Driving System, technology will always be improving and the needs of the researcher will always be varying and changing. This in turn will require constant research and learning in order to keep the systems of an Autonomous Driving System up to date and functional for its users.</w:t>
+      </w:r>
+    </w:p>
+    <w:p/>
+    <w:p>
+      <w:r>
+        <w:t>Besides, there are at least two aspects we can improve in the next stage,</w:t>
+      </w:r>
+    </w:p>
+    <w:p/>
+    <w:p>
+      <w:r>
+        <w:t>\begin{enumerate}</w:t>
+      </w:r>
+    </w:p>
+    <w:p/>
     <w:p>
       <w:r>
         <w:t xml:space="preserve">    \item \</w:t>
       </w:r>
       <w:proofErr w:type="spellStart"/>
+      <w:proofErr w:type="gramStart"/>
       <w:r>
         <w:t>textbf</w:t>
       </w:r>
       <w:proofErr w:type="spellEnd"/>
       <w:r>
-        <w:t xml:space="preserve">{Environment:} An environment defines what the agent interacts with. It receives states and actions and generate new states and plays a role as an online data generator. </w:t>
+        <w:t>{</w:t>
+      </w:r>
+      <w:proofErr w:type="gramEnd"/>
+      <w:r>
+        <w:t>Tuned Reward Functions:} In this thesis, the learning process is highly relying on the regulation of the reward function.</w:t>
+      </w:r>
+    </w:p>
+    <w:p>
+      <w:r>
+        <w:t xml:space="preserve">    </w:t>
       </w:r>
     </w:p>
     <w:p>
@@ -11001,17 +10751,10 @@
       </w:r>
       <w:proofErr w:type="gramEnd"/>
       <w:r>
-        <w:t xml:space="preserve">State Space:} A state is the input of the Deep Q Network. In this project, the stats </w:t>
-      </w:r>
-      <w:proofErr w:type="gramStart"/>
-      <w:r>
-        <w:t>is</w:t>
-      </w:r>
-      <w:proofErr w:type="gramEnd"/>
-      <w:r>
-        <w:t xml:space="preserve"> an image or a pixel array. It will be trained by a Deep Neural Network and predict the next actions.</w:t>
-      </w:r>
-    </w:p>
+        <w:t>Better benchmarks:} In most of this thesis we used simple benchmarks, such as playing against random agents. While testing against random is probably the first thing to test against (if you can't beat a random player your learning algorithm is not working), it would be better to find a few heuristics and better players that can be used for testing.</w:t>
+      </w:r>
+    </w:p>
+    <w:p/>
     <w:p>
       <w:r>
         <w:t xml:space="preserve">    \item \</w:t>
@@ -11027,225 +10770,6 @@
       </w:r>
       <w:proofErr w:type="gramEnd"/>
       <w:r>
-        <w:t>Action Space:} An action space could be discrete and continuous. It defines the all classes that would be generated from the Deep Q Network. A bigger action space indicates a bigger room for an agent to learn and improve but also means a much complexity to train.</w:t>
-      </w:r>
-    </w:p>
-    <w:p>
-      <w:r>
-        <w:t xml:space="preserve">    \item \</w:t>
-      </w:r>
-      <w:proofErr w:type="spellStart"/>
-      <w:proofErr w:type="gramStart"/>
-      <w:r>
-        <w:t>textbf</w:t>
-      </w:r>
-      <w:proofErr w:type="spellEnd"/>
-      <w:r>
-        <w:t>{</w:t>
-      </w:r>
-      <w:proofErr w:type="gramEnd"/>
-      <w:r>
-        <w:t>Reward Functions:} The reward function determines in which way we would like the agent to grow. For example, we would define a bigger reward for the car to stay in the middle of the road than in the side of the road. It can be a discrete or a continuous function.</w:t>
-      </w:r>
-    </w:p>
-    <w:p>
-      <w:r>
-        <w:t xml:space="preserve">    \item \</w:t>
-      </w:r>
-      <w:proofErr w:type="spellStart"/>
-      <w:proofErr w:type="gramStart"/>
-      <w:r>
-        <w:t>textbf</w:t>
-      </w:r>
-      <w:proofErr w:type="spellEnd"/>
-      <w:r>
-        <w:t>{</w:t>
-      </w:r>
-      <w:proofErr w:type="gramEnd"/>
-      <w:r>
-        <w:t xml:space="preserve">Deep Neural Network:} The Deep Neural Network is responsible to map the states to the Q values, which are corresponding to different actions by Q functions. </w:t>
-      </w:r>
-    </w:p>
-    <w:p>
-      <w:r>
-        <w:t xml:space="preserve">    \item \</w:t>
-      </w:r>
-      <w:proofErr w:type="spellStart"/>
-      <w:proofErr w:type="gramStart"/>
-      <w:r>
-        <w:t>textbf</w:t>
-      </w:r>
-      <w:proofErr w:type="spellEnd"/>
-      <w:r>
-        <w:t>{</w:t>
-      </w:r>
-      <w:proofErr w:type="gramEnd"/>
-      <w:r>
-        <w:t xml:space="preserve">Fine tune the </w:t>
-      </w:r>
-      <w:proofErr w:type="spellStart"/>
-      <w:r>
-        <w:t>Hyperparameters</w:t>
-      </w:r>
-      <w:proofErr w:type="spellEnd"/>
-      <w:r>
-        <w:t xml:space="preserve">:} By fine tuning the </w:t>
-      </w:r>
-      <w:proofErr w:type="spellStart"/>
-      <w:r>
-        <w:t>hyperparameters</w:t>
-      </w:r>
-      <w:proofErr w:type="spellEnd"/>
-      <w:r>
-        <w:t xml:space="preserve">, we try to maximize the ability of the defined Deep Q Network. It can be subtle to modify the </w:t>
-      </w:r>
-      <w:proofErr w:type="spellStart"/>
-      <w:r>
-        <w:t>hyperparameter</w:t>
-      </w:r>
-      <w:proofErr w:type="spellEnd"/>
-      <w:r>
-        <w:t xml:space="preserve"> values which might change the output in different ways, like effecting the time of the convergence, the prediction accuracy, </w:t>
-      </w:r>
-      <w:proofErr w:type="spellStart"/>
-      <w:r>
-        <w:t>overfitting</w:t>
-      </w:r>
-      <w:proofErr w:type="spellEnd"/>
-      <w:r>
-        <w:t xml:space="preserve"> or </w:t>
-      </w:r>
-      <w:proofErr w:type="spellStart"/>
-      <w:r>
-        <w:t>underfitting</w:t>
-      </w:r>
-      <w:proofErr w:type="spellEnd"/>
-      <w:r>
-        <w:t xml:space="preserve"> and robustness.</w:t>
-      </w:r>
-    </w:p>
-    <w:p>
-      <w:r>
-        <w:t xml:space="preserve">    </w:t>
-      </w:r>
-    </w:p>
-    <w:p>
-      <w:r>
-        <w:t>\end{itemize}</w:t>
-      </w:r>
-    </w:p>
-    <w:p/>
-    <w:p/>
-    <w:p>
-      <w:r>
-        <w:br w:type="page"/>
-      </w:r>
-    </w:p>
-    <w:p>
-      <w:pPr>
-        <w:pStyle w:val="Heading1"/>
-      </w:pPr>
-      <w:r>
-        <w:t xml:space="preserve">7. </w:t>
-      </w:r>
-      <w:r>
-        <w:t>Future Work</w:t>
-      </w:r>
-    </w:p>
-    <w:p/>
-    <w:p>
-      <w:r>
-        <w:t>The main results of this paper show that a Deep Q-Network agent can be trained to make decisions in autonomous driving, without the need of any hand crafted features. The generality of the method was demonstrated by applying it to a highway environment with longitudinal motion control and combined longitudinal and lateral motion control. In both cases, the trained agents handled all episodes without collisions. % Another important conclusion is that, for the presented method, applying a CNN to high level input that represents interchangeable objects can both speed up the learning process and increase the performance of the trained agent.</w:t>
-      </w:r>
-    </w:p>
-    <w:p/>
-    <w:p>
-      <w:r>
-        <w:t>Topics for future work include to further analyze the generality of this method by applying it to other cases, such as crossings and roundabouts, and to systematically investigate the impact of different parameters and network architectures. Moreover, it would be interesting to apply prioritized experience replay [29], which is a method where important experiences are repeated more frequently during the training process. This could potentially improve and speed up the learning process.</w:t>
-      </w:r>
-    </w:p>
-    <w:p/>
-    <w:p>
-      <w:r>
-        <w:t>For future work on hardware, an analysis and testing of several different brands and models of LIDAR, radar, ultrasonic, and cameras can be carried out. This will further assist in determining what actual products will be adequate for the scope of the platform to be developed, particularly what is best to outfit the base sensor suite with. Research into developing a standard platform conversion kit that could be adaptable to a variety of autonomous base vehicles would be great for bringing research platform capability to those who want it.</w:t>
-      </w:r>
-    </w:p>
-    <w:p/>
-    <w:p>
-      <w:r>
-        <w:t>For an Autonomous Driving System, technology will always be improving and the needs of the researcher will always be varying and changing. This in turn will require constant research and learning in order to keep the systems of an Autonomous Driving System up to date and functional for its users.</w:t>
-      </w:r>
-    </w:p>
-    <w:p/>
-    <w:p>
-      <w:r>
-        <w:t>Besides, there are at least two aspects we can improve in the next stage,</w:t>
-      </w:r>
-    </w:p>
-    <w:p/>
-    <w:p>
-      <w:r>
-        <w:t>\begin{enumerate}</w:t>
-      </w:r>
-    </w:p>
-    <w:p/>
-    <w:p>
-      <w:r>
-        <w:t xml:space="preserve">    \item \</w:t>
-      </w:r>
-      <w:proofErr w:type="spellStart"/>
-      <w:proofErr w:type="gramStart"/>
-      <w:r>
-        <w:t>textbf</w:t>
-      </w:r>
-      <w:proofErr w:type="spellEnd"/>
-      <w:r>
-        <w:t>{</w:t>
-      </w:r>
-      <w:proofErr w:type="gramEnd"/>
-      <w:r>
-        <w:t>Tuned Reward Functions:} In this thesis, the learning process is highly relying on the regulation of the reward function.</w:t>
-      </w:r>
-    </w:p>
-    <w:p>
-      <w:r>
-        <w:t xml:space="preserve">    </w:t>
-      </w:r>
-    </w:p>
-    <w:p>
-      <w:r>
-        <w:t xml:space="preserve">    \item \</w:t>
-      </w:r>
-      <w:proofErr w:type="spellStart"/>
-      <w:proofErr w:type="gramStart"/>
-      <w:r>
-        <w:t>textbf</w:t>
-      </w:r>
-      <w:proofErr w:type="spellEnd"/>
-      <w:r>
-        <w:t>{</w:t>
-      </w:r>
-      <w:proofErr w:type="gramEnd"/>
-      <w:r>
-        <w:t>Better benchmarks:} In most of this thesis we used simple benchmarks, such as playing against random agents. While testing against random is probably the first thing to test against (if you can't beat a random player your learning algorithm is not working), it would be better to find a few heuristics and better players that can be used for testing.</w:t>
-      </w:r>
-    </w:p>
-    <w:p/>
-    <w:p>
-      <w:r>
-        <w:t xml:space="preserve">    \item \</w:t>
-      </w:r>
-      <w:proofErr w:type="spellStart"/>
-      <w:proofErr w:type="gramStart"/>
-      <w:r>
-        <w:t>textbf</w:t>
-      </w:r>
-      <w:proofErr w:type="spellEnd"/>
-      <w:r>
-        <w:t>{</w:t>
-      </w:r>
-      <w:proofErr w:type="gramEnd"/>
-      <w:r>
         <w:t>Incorporate other RL techniques:} The field of RL has been advancing fast in recent years. There are a few new and old techniques that I would like to try, such as asynchronous RL, double Q-learning, prioritized experience replay and Asynchronous Actor-Critic Agents (A3C).</w:t>
       </w:r>
     </w:p>
@@ -11258,10 +10782,7 @@
     <w:p/>
     <w:p/>
     <w:p/>
-    <w:p>
-      <w:bookmarkStart w:id="0" w:name="_GoBack"/>
-      <w:bookmarkEnd w:id="0"/>
-    </w:p>
+    <w:p/>
     <w:sectPr>
       <w:pgSz w:w="12240" w:h="15840"/>
       <w:pgMar w:top="1440" w:right="1440" w:bottom="1440" w:left="1440" w:header="720" w:footer="720" w:gutter="0"/>

</xml_diff>